<commit_message>
feat: docx converter upgrade
Migrated to lxml. Added processing of DOCX inline formatting, hyperlinks, ToC. Fixed some bugs, such as nested table content duplication, occasional textbox content duplication. Markdown text is now stored separately from raw text on Document and Paragraph objects - in _md_text private attribute. Updated prompts with markdown-related instructions, when markdown text is passed to the prompt. Paragraphs are now rendered in prompt in markdown, if such paragraphs store markdown text. Added new tests.
</commit_message>
<xml_diff>
--- a/tests/docx_files/badly_formatted.docx
+++ b/tests/docx_files/badly_formatted.docx
@@ -2,10 +2,339 @@
 <file path=word/document.xml><?xml version="1.0" encoding="utf-8"?>
 <w:document xmlns:wpc="http://schemas.microsoft.com/office/word/2010/wordprocessingCanvas" xmlns:cx="http://schemas.microsoft.com/office/drawing/2014/chartex" xmlns:cx1="http://schemas.microsoft.com/office/drawing/2015/9/8/chartex" xmlns:cx2="http://schemas.microsoft.com/office/drawing/2015/10/21/chartex" xmlns:cx3="http://schemas.microsoft.com/office/drawing/2016/5/9/chartex" xmlns:cx4="http://schemas.microsoft.com/office/drawing/2016/5/10/chartex" xmlns:cx5="http://schemas.microsoft.com/office/drawing/2016/5/11/chartex" xmlns:cx6="http://schemas.microsoft.com/office/drawing/2016/5/12/chartex" xmlns:cx7="http://schemas.microsoft.com/office/drawing/2016/5/13/chartex" xmlns:cx8="http://schemas.microsoft.com/office/drawing/2016/5/14/chartex" xmlns:mc="http://schemas.openxmlformats.org/markup-compatibility/2006" xmlns:aink="http://schemas.microsoft.com/office/drawing/2016/ink" xmlns:am3d="http://schemas.microsoft.com/office/drawing/2017/model3d" xmlns:o="urn:schemas-microsoft-com:office:office" xmlns:oel="http://schemas.microsoft.com/office/2019/extlst" xmlns:r="http://schemas.openxmlformats.org/officeDocument/2006/relationships" xmlns:m="http://schemas.openxmlformats.org/officeDocument/2006/math" xmlns:v="urn:schemas-microsoft-com:vml" xmlns:wp14="http://schemas.microsoft.com/office/word/2010/wordprocessingDrawing" xmlns:wp="http://schemas.openxmlformats.org/drawingml/2006/wordprocessingDrawing" xmlns:w10="urn:schemas-microsoft-com:office:word" xmlns:w="http://schemas.openxmlformats.org/wordprocessingml/2006/main" xmlns:w14="http://schemas.microsoft.com/office/word/2010/wordml" xmlns:w15="http://schemas.microsoft.com/office/word/2012/wordml" xmlns:w16cex="http://schemas.microsoft.com/office/word/2018/wordml/cex" xmlns:w16cid="http://schemas.microsoft.com/office/word/2016/wordml/cid" xmlns:w16="http://schemas.microsoft.com/office/word/2018/wordml" xmlns:w16du="http://schemas.microsoft.com/office/word/2023/wordml/word16du" xmlns:w16sdtdh="http://schemas.microsoft.com/office/word/2020/wordml/sdtdatahash" xmlns:w16sdtfl="http://schemas.microsoft.com/office/word/2024/wordml/sdtformatlock" xmlns:w16se="http://schemas.microsoft.com/office/word/2015/wordml/symex" xmlns:wpg="http://schemas.microsoft.com/office/word/2010/wordprocessingGroup" xmlns:wpi="http://schemas.microsoft.com/office/word/2010/wordprocessingInk" xmlns:wne="http://schemas.microsoft.com/office/word/2006/wordml" xmlns:wps="http://schemas.microsoft.com/office/word/2010/wordprocessingShape" mc:Ignorable="w14 w15 w16se w16cid w16 w16cex w16sdtdh w16sdtfl w16du wp14">
   <w:body>
+    <w:sdt>
+      <w:sdtPr>
+        <w:rPr>
+          <w:rFonts w:asciiTheme="minorHAnsi" w:eastAsiaTheme="minorEastAsia" w:hAnsiTheme="minorHAnsi" w:cstheme="minorBidi"/>
+          <w:color w:val="auto"/>
+          <w:sz w:val="22"/>
+          <w:szCs w:val="22"/>
+        </w:rPr>
+        <w:id w:val="1857924791"/>
+        <w:docPartObj>
+          <w:docPartGallery w:val="Table of Contents"/>
+          <w:docPartUnique/>
+        </w:docPartObj>
+      </w:sdtPr>
+      <w:sdtEndPr>
+        <w:rPr>
+          <w:b/>
+          <w:bCs/>
+          <w:noProof/>
+        </w:rPr>
+      </w:sdtEndPr>
+      <w:sdtContent>
+        <w:p>
+          <w:pPr>
+            <w:pStyle w:val="TOCHeading"/>
+          </w:pPr>
+          <w:r>
+            <w:t>Summary</w:t>
+          </w:r>
+        </w:p>
+        <w:p>
+          <w:pPr>
+            <w:pStyle w:val="TOC3"/>
+            <w:tabs>
+              <w:tab w:val="right" w:leader="dot" w:pos="8630"/>
+            </w:tabs>
+            <w:rPr>
+              <w:noProof/>
+            </w:rPr>
+          </w:pPr>
+          <w:r>
+            <w:fldChar w:fldCharType="begin"/>
+          </w:r>
+          <w:r>
+            <w:instrText xml:space="preserve"> TOC \o "1-3" \h \z \u </w:instrText>
+          </w:r>
+          <w:r>
+            <w:fldChar w:fldCharType="separate"/>
+          </w:r>
+          <w:hyperlink w:anchor="_Toc200288867" w:history="1">
+            <w:r>
+              <w:rPr>
+                <w:rStyle w:val="Hyperlink"/>
+                <w:noProof/>
+              </w:rPr>
+              <w:t>Third-Level Heading First</w:t>
+            </w:r>
+            <w:r>
+              <w:rPr>
+                <w:noProof/>
+                <w:webHidden/>
+              </w:rPr>
+              <w:tab/>
+            </w:r>
+            <w:r>
+              <w:rPr>
+                <w:noProof/>
+                <w:webHidden/>
+              </w:rPr>
+              <w:fldChar w:fldCharType="begin"/>
+            </w:r>
+            <w:r>
+              <w:rPr>
+                <w:noProof/>
+                <w:webHidden/>
+              </w:rPr>
+              <w:instrText xml:space="preserve"> PAGEREF _Toc200288867 \h </w:instrText>
+            </w:r>
+            <w:r>
+              <w:rPr>
+                <w:noProof/>
+                <w:webHidden/>
+              </w:rPr>
+            </w:r>
+            <w:r>
+              <w:rPr>
+                <w:noProof/>
+                <w:webHidden/>
+              </w:rPr>
+              <w:fldChar w:fldCharType="separate"/>
+            </w:r>
+            <w:r>
+              <w:rPr>
+                <w:noProof/>
+                <w:webHidden/>
+              </w:rPr>
+              <w:t>1</w:t>
+            </w:r>
+            <w:r>
+              <w:rPr>
+                <w:noProof/>
+                <w:webHidden/>
+              </w:rPr>
+              <w:fldChar w:fldCharType="end"/>
+            </w:r>
+          </w:hyperlink>
+        </w:p>
+        <w:p>
+          <w:pPr>
+            <w:pStyle w:val="TOC1"/>
+            <w:tabs>
+              <w:tab w:val="right" w:leader="dot" w:pos="8630"/>
+            </w:tabs>
+            <w:rPr>
+              <w:noProof/>
+            </w:rPr>
+          </w:pPr>
+          <w:hyperlink w:anchor="_Toc200288868" w:history="1">
+            <w:r>
+              <w:rPr>
+                <w:rStyle w:val="Hyperlink"/>
+                <w:noProof/>
+              </w:rPr>
+              <w:t>Random Supplier Agreement</w:t>
+            </w:r>
+            <w:r>
+              <w:rPr>
+                <w:noProof/>
+                <w:webHidden/>
+              </w:rPr>
+              <w:tab/>
+            </w:r>
+            <w:r>
+              <w:rPr>
+                <w:noProof/>
+                <w:webHidden/>
+              </w:rPr>
+              <w:fldChar w:fldCharType="begin"/>
+            </w:r>
+            <w:r>
+              <w:rPr>
+                <w:noProof/>
+                <w:webHidden/>
+              </w:rPr>
+              <w:instrText xml:space="preserve"> PAGEREF _Toc200288868 \h </w:instrText>
+            </w:r>
+            <w:r>
+              <w:rPr>
+                <w:noProof/>
+                <w:webHidden/>
+              </w:rPr>
+            </w:r>
+            <w:r>
+              <w:rPr>
+                <w:noProof/>
+                <w:webHidden/>
+              </w:rPr>
+              <w:fldChar w:fldCharType="separate"/>
+            </w:r>
+            <w:r>
+              <w:rPr>
+                <w:noProof/>
+                <w:webHidden/>
+              </w:rPr>
+              <w:t>1</w:t>
+            </w:r>
+            <w:r>
+              <w:rPr>
+                <w:noProof/>
+                <w:webHidden/>
+              </w:rPr>
+              <w:fldChar w:fldCharType="end"/>
+            </w:r>
+          </w:hyperlink>
+        </w:p>
+        <w:p>
+          <w:pPr>
+            <w:pStyle w:val="TOC2"/>
+            <w:tabs>
+              <w:tab w:val="right" w:leader="dot" w:pos="8630"/>
+            </w:tabs>
+            <w:rPr>
+              <w:noProof/>
+            </w:rPr>
+          </w:pPr>
+          <w:hyperlink w:anchor="_Toc200288869" w:history="1">
+            <w:r>
+              <w:rPr>
+                <w:rStyle w:val="Hyperlink"/>
+                <w:noProof/>
+              </w:rPr>
+              <w:t>This normal paragraph is styled as Heading 2.</w:t>
+            </w:r>
+            <w:r>
+              <w:rPr>
+                <w:noProof/>
+                <w:webHidden/>
+              </w:rPr>
+              <w:tab/>
+            </w:r>
+            <w:r>
+              <w:rPr>
+                <w:noProof/>
+                <w:webHidden/>
+              </w:rPr>
+              <w:fldChar w:fldCharType="begin"/>
+            </w:r>
+            <w:r>
+              <w:rPr>
+                <w:noProof/>
+                <w:webHidden/>
+              </w:rPr>
+              <w:instrText xml:space="preserve"> PAGEREF _Toc200288869 \h </w:instrText>
+            </w:r>
+            <w:r>
+              <w:rPr>
+                <w:noProof/>
+                <w:webHidden/>
+              </w:rPr>
+            </w:r>
+            <w:r>
+              <w:rPr>
+                <w:noProof/>
+                <w:webHidden/>
+              </w:rPr>
+              <w:fldChar w:fldCharType="separate"/>
+            </w:r>
+            <w:r>
+              <w:rPr>
+                <w:noProof/>
+                <w:webHidden/>
+              </w:rPr>
+              <w:t>2</w:t>
+            </w:r>
+            <w:r>
+              <w:rPr>
+                <w:noProof/>
+                <w:webHidden/>
+              </w:rPr>
+              <w:fldChar w:fldCharType="end"/>
+            </w:r>
+          </w:hyperlink>
+        </w:p>
+        <w:p>
+          <w:pPr>
+            <w:pStyle w:val="TOC3"/>
+            <w:tabs>
+              <w:tab w:val="right" w:leader="dot" w:pos="8630"/>
+            </w:tabs>
+            <w:rPr>
+              <w:noProof/>
+            </w:rPr>
+          </w:pPr>
+          <w:hyperlink w:anchor="_Toc200288870" w:history="1">
+            <w:r>
+              <w:rPr>
+                <w:rStyle w:val="Hyperlink"/>
+                <w:noProof/>
+              </w:rPr>
+              <w:t>3. Obligations of Receiving Party</w:t>
+            </w:r>
+            <w:r>
+              <w:rPr>
+                <w:noProof/>
+                <w:webHidden/>
+              </w:rPr>
+              <w:tab/>
+            </w:r>
+            <w:r>
+              <w:rPr>
+                <w:noProof/>
+                <w:webHidden/>
+              </w:rPr>
+              <w:fldChar w:fldCharType="begin"/>
+            </w:r>
+            <w:r>
+              <w:rPr>
+                <w:noProof/>
+                <w:webHidden/>
+              </w:rPr>
+              <w:instrText xml:space="preserve"> PAGEREF _Toc200288870 \h </w:instrText>
+            </w:r>
+            <w:r>
+              <w:rPr>
+                <w:noProof/>
+                <w:webHidden/>
+              </w:rPr>
+            </w:r>
+            <w:r>
+              <w:rPr>
+                <w:noProof/>
+                <w:webHidden/>
+              </w:rPr>
+              <w:fldChar w:fldCharType="separate"/>
+            </w:r>
+            <w:r>
+              <w:rPr>
+                <w:noProof/>
+                <w:webHidden/>
+              </w:rPr>
+              <w:t>3</w:t>
+            </w:r>
+            <w:r>
+              <w:rPr>
+                <w:noProof/>
+                <w:webHidden/>
+              </w:rPr>
+              <w:fldChar w:fldCharType="end"/>
+            </w:r>
+          </w:hyperlink>
+        </w:p>
+        <w:p>
+          <w:r>
+            <w:rPr>
+              <w:b/>
+              <w:bCs/>
+              <w:noProof/>
+            </w:rPr>
+            <w:fldChar w:fldCharType="end"/>
+          </w:r>
+        </w:p>
+      </w:sdtContent>
+    </w:sdt>
     <w:p>
       <w:pPr>
         <w:pStyle w:val="Heading3"/>
       </w:pPr>
+    </w:p>
+    <w:p>
+      <w:pPr>
+        <w:pStyle w:val="Heading3"/>
+      </w:pPr>
+      <w:bookmarkStart w:id="0" w:name="_Toc200288867"/>
       <w:proofErr w:type="gramStart"/>
       <w:r>
         <w:t>Third-Level</w:t>
@@ -14,14 +343,17 @@
       <w:r>
         <w:t xml:space="preserve"> Heading First</w:t>
       </w:r>
+      <w:bookmarkEnd w:id="0"/>
     </w:p>
     <w:p>
       <w:pPr>
         <w:pStyle w:val="Heading1"/>
       </w:pPr>
+      <w:bookmarkStart w:id="1" w:name="_Toc200288868"/>
       <w:r>
         <w:t>Random Supplier Agreement</w:t>
       </w:r>
+      <w:bookmarkEnd w:id="1"/>
     </w:p>
     <w:p/>
     <w:p>
@@ -172,10 +504,23 @@
     <w:p>
       <w:pPr>
         <w:jc w:val="both"/>
+        <w:rPr>
+          <w:ins w:id="2" w:author="Sergii Shcherbak" w:date="2025-06-07T23:18:00Z" w16du:dateUtc="2025-06-07T21:18:00Z"/>
+        </w:rPr>
       </w:pPr>
       <w:r>
         <w:t>Intentionally duplicate paragraph.</w:t>
       </w:r>
+    </w:p>
+    <w:p>
+      <w:pPr>
+        <w:jc w:val="both"/>
+      </w:pPr>
+      <w:ins w:id="3" w:author="Sergii Shcherbak" w:date="2025-06-07T23:18:00Z" w16du:dateUtc="2025-06-07T21:18:00Z">
+        <w:r>
+          <w:t>This paragraph is added in tracked changes.</w:t>
+        </w:r>
+      </w:ins>
     </w:p>
     <w:p>
       <w:r>
@@ -211,34 +556,103 @@
       </w:r>
     </w:p>
     <w:p>
+      <w:pPr>
+        <w:rPr>
+          <w:ins w:id="4" w:author="Sergii Shcherbak" w:date="2025-06-07T23:18:00Z" w16du:dateUtc="2025-06-07T21:18:00Z"/>
+        </w:rPr>
+      </w:pPr>
+      <w:r>
+        <w:lastRenderedPageBreak/>
+        <w:t>Paragraph with a</w:t>
+      </w:r>
+      <w:r>
+        <w:t xml:space="preserve"> </w:t>
+      </w:r>
+      <w:r>
+        <w:br/>
+      </w:r>
+      <w:proofErr w:type="spellStart"/>
+      <w:r>
+        <w:t>linebreak</w:t>
+      </w:r>
+      <w:proofErr w:type="spellEnd"/>
+      <w:r>
+        <w:t>.</w:t>
+      </w:r>
+    </w:p>
+    <w:p>
+      <w:pPr>
+        <w:rPr>
+          <w:ins w:id="5" w:author="Sergii Shcherbak" w:date="2025-06-07T23:18:00Z" w16du:dateUtc="2025-06-07T21:18:00Z"/>
+        </w:rPr>
+      </w:pPr>
+    </w:p>
+    <w:p>
+      <w:pPr>
+        <w:rPr>
+          <w:moveFrom w:id="6" w:author="Sergii Shcherbak" w:date="2025-06-07T23:19:00Z" w16du:dateUtc="2025-06-07T21:19:00Z"/>
+        </w:rPr>
+      </w:pPr>
+      <w:moveFromRangeStart w:id="7" w:author="Sergii Shcherbak" w:date="2025-06-07T23:19:00Z" w:name="move200230781"/>
+      <w:moveFrom w:id="8" w:author="Sergii Shcherbak" w:date="2025-06-07T23:19:00Z" w16du:dateUtc="2025-06-07T21:19:00Z">
+        <w:r>
+          <w:t>This paragraph is moved to before “Text box:”</w:t>
+        </w:r>
+      </w:moveFrom>
+    </w:p>
+    <w:moveFromRangeEnd w:id="7"/>
+    <w:p>
+      <w:pPr>
+        <w:rPr>
+          <w:del w:id="9" w:author="Sergii Shcherbak" w:date="2025-06-07T23:18:00Z" w16du:dateUtc="2025-06-07T21:18:00Z"/>
+        </w:rPr>
+      </w:pPr>
+    </w:p>
+    <w:p>
       <w:r>
         <w:t xml:space="preserve">Paragraph with a </w:t>
       </w:r>
-      <w:r>
-        <w:br/>
-      </w:r>
-      <w:proofErr w:type="spellStart"/>
-      <w:r>
-        <w:t>linebreak</w:t>
-      </w:r>
-      <w:proofErr w:type="spellEnd"/>
+      <w:hyperlink r:id="rId8" w:history="1">
+        <w:r>
+          <w:rPr>
+            <w:rStyle w:val="Hyperlink"/>
+          </w:rPr>
+          <w:t>link</w:t>
+        </w:r>
+      </w:hyperlink>
       <w:r>
         <w:t>.</w:t>
       </w:r>
     </w:p>
     <w:p>
+      <w:r>
+        <w:t xml:space="preserve">Paragraph with </w:t>
+      </w:r>
+      <w:hyperlink r:id="rId9" w:history="1">
+        <w:r>
+          <w:rPr>
+            <w:rStyle w:val="Hyperlink"/>
+          </w:rPr>
+          <w:t>an extended link</w:t>
+        </w:r>
+      </w:hyperlink>
+      <w:r>
+        <w:t>.</w:t>
+      </w:r>
+    </w:p>
+    <w:p>
       <w:pPr>
         <w:jc w:val="both"/>
       </w:pPr>
       <w:r>
         <w:t xml:space="preserve">Tracked change: </w:t>
       </w:r>
-      <w:del w:id="0" w:author="Sergii Shcherbak" w:date="2025-04-17T21:40:00Z" w16du:dateUtc="2025-04-17T19:40:00Z">
+      <w:del w:id="10" w:author="Sergii Shcherbak" w:date="2025-04-17T21:40:00Z" w16du:dateUtc="2025-04-17T19:40:00Z">
         <w:r>
           <w:delText>removal</w:delText>
         </w:r>
       </w:del>
-      <w:ins w:id="1" w:author="Sergii Shcherbak" w:date="2025-04-17T21:40:00Z" w16du:dateUtc="2025-04-17T19:40:00Z">
+      <w:ins w:id="11" w:author="Sergii Shcherbak" w:date="2025-04-17T21:40:00Z" w16du:dateUtc="2025-04-17T19:40:00Z">
         <w:r>
           <w:t>and insertion</w:t>
         </w:r>
@@ -292,16 +706,32 @@
             <w:r>
               <w:t xml:space="preserve">Row 2, </w:t>
             </w:r>
-            <w:commentRangeStart w:id="2"/>
+            <w:commentRangeStart w:id="12"/>
+            <w:commentRangeStart w:id="13"/>
+            <w:commentRangeStart w:id="14"/>
             <w:r>
               <w:t>Col 2</w:t>
             </w:r>
-            <w:commentRangeEnd w:id="2"/>
+            <w:commentRangeEnd w:id="12"/>
             <w:r>
               <w:rPr>
                 <w:rStyle w:val="CommentReference"/>
               </w:rPr>
-              <w:commentReference w:id="2"/>
+              <w:commentReference w:id="12"/>
+            </w:r>
+            <w:commentRangeEnd w:id="13"/>
+            <w:r>
+              <w:rPr>
+                <w:rStyle w:val="CommentReference"/>
+              </w:rPr>
+              <w:commentReference w:id="13"/>
+            </w:r>
+            <w:commentRangeEnd w:id="14"/>
+            <w:r>
+              <w:rPr>
+                <w:rStyle w:val="CommentReference"/>
+              </w:rPr>
+              <w:commentReference w:id="14"/>
             </w:r>
           </w:p>
         </w:tc>
@@ -333,6 +763,27 @@
         </w:tc>
       </w:tr>
     </w:tbl>
+    <w:p>
+      <w:pPr>
+        <w:rPr>
+          <w:moveTo w:id="15" w:author="Sergii Shcherbak" w:date="2025-06-07T23:19:00Z" w16du:dateUtc="2025-06-07T21:19:00Z"/>
+        </w:rPr>
+      </w:pPr>
+      <w:moveToRangeStart w:id="16" w:author="Sergii Shcherbak" w:date="2025-06-07T23:19:00Z" w:name="move200230781"/>
+      <w:moveTo w:id="17" w:author="Sergii Shcherbak" w:date="2025-06-07T23:19:00Z" w16du:dateUtc="2025-06-07T21:19:00Z">
+        <w:r>
+          <w:t>This paragraph is moved to before “Text box:”</w:t>
+        </w:r>
+      </w:moveTo>
+    </w:p>
+    <w:moveToRangeEnd w:id="16"/>
+    <w:p>
+      <w:pPr>
+        <w:rPr>
+          <w:ins w:id="18" w:author="Sergii Shcherbak" w:date="2025-06-07T23:19:00Z" w16du:dateUtc="2025-06-07T21:19:00Z"/>
+        </w:rPr>
+      </w:pPr>
+    </w:p>
     <w:p>
       <w:r>
         <w:t>Text box:</w:t>
@@ -436,58 +887,201 @@
     </w:p>
     <w:p/>
     <w:p>
-      <w:pPr>
-        <w:rPr>
-          <w:moveFrom w:id="3" w:author="Sergii Shcherbak" w:date="2025-04-17T21:41:00Z" w16du:dateUtc="2025-04-17T19:41:00Z"/>
-        </w:rPr>
-      </w:pPr>
-      <w:moveFromRangeStart w:id="4" w:author="Sergii Shcherbak" w:date="2025-04-17T21:41:00Z" w:name="move195818525"/>
-      <w:moveFrom w:id="5" w:author="Sergii Shcherbak" w:date="2025-04-17T21:41:00Z" w16du:dateUtc="2025-04-17T19:41:00Z">
-        <w:r>
-          <w:lastRenderedPageBreak/>
-          <w:t>This paragraph is manually indented using spaces and tabs.</w:t>
-        </w:r>
-        <w:r>
-          <w:tab/>
-          <w:t>More tabbed.</w:t>
-        </w:r>
-      </w:moveFrom>
-    </w:p>
-    <w:moveFromRangeEnd w:id="4"/>
-    <w:p>
-      <w:r>
-        <w:fldChar w:fldCharType="begin"/>
-      </w:r>
-      <w:r>
-        <w:instrText>HYPERLINK "https://example.com"</w:instrText>
-      </w:r>
-      <w:r>
-        <w:fldChar w:fldCharType="separate"/>
-      </w:r>
-      <w:r>
-        <w:rPr>
-          <w:rStyle w:val="Hyperlink"/>
-        </w:rPr>
-        <w:t>Random link</w:t>
-      </w:r>
-      <w:r>
-        <w:fldChar w:fldCharType="end"/>
-      </w:r>
-    </w:p>
-    <w:p>
-      <w:moveToRangeStart w:id="6" w:author="Sergii Shcherbak" w:date="2025-04-17T21:41:00Z" w:name="move195818525"/>
-      <w:moveTo w:id="7" w:author="Sergii Shcherbak" w:date="2025-04-17T21:41:00Z" w16du:dateUtc="2025-04-17T19:41:00Z">
-        <w:r>
-          <w:t>This paragraph is manually indented using spaces and tabs.</w:t>
-        </w:r>
-        <w:r>
-          <w:tab/>
-          <w:t>More tabbed.</w:t>
-        </w:r>
-      </w:moveTo>
-    </w:p>
-    <w:p>
-      <w:r>
+      <w:r>
+        <w:rPr>
+          <w:noProof/>
+        </w:rPr>
+        <mc:AlternateContent>
+          <mc:Choice Requires="wps">
+            <w:drawing>
+              <wp:anchor distT="45720" distB="45720" distL="114300" distR="114300" simplePos="0" relativeHeight="251663360" behindDoc="0" locked="0" layoutInCell="1" allowOverlap="1" wp14:anchorId="449EF0C6" wp14:editId="396047E5">
+                <wp:simplePos x="0" y="0"/>
+                <wp:positionH relativeFrom="column">
+                  <wp:posOffset>54591</wp:posOffset>
+                </wp:positionH>
+                <wp:positionV relativeFrom="paragraph">
+                  <wp:posOffset>274377</wp:posOffset>
+                </wp:positionV>
+                <wp:extent cx="2360930" cy="1404620"/>
+                <wp:effectExtent l="0" t="0" r="15240" b="13970"/>
+                <wp:wrapTopAndBottom/>
+                <wp:docPr id="1570944337" name="Text Box 2"/>
+                <wp:cNvGraphicFramePr>
+                  <a:graphicFrameLocks xmlns:a="http://schemas.openxmlformats.org/drawingml/2006/main"/>
+                </wp:cNvGraphicFramePr>
+                <a:graphic xmlns:a="http://schemas.openxmlformats.org/drawingml/2006/main">
+                  <a:graphicData uri="http://schemas.microsoft.com/office/word/2010/wordprocessingShape">
+                    <wps:wsp>
+                      <wps:cNvSpPr txBox="1">
+                        <a:spLocks noChangeArrowheads="1"/>
+                      </wps:cNvSpPr>
+                      <wps:spPr bwMode="auto">
+                        <a:xfrm>
+                          <a:off x="0" y="0"/>
+                          <a:ext cx="2360930" cy="1404620"/>
+                        </a:xfrm>
+                        <a:prstGeom prst="rect">
+                          <a:avLst/>
+                        </a:prstGeom>
+                        <a:solidFill>
+                          <a:srgbClr val="FFFFFF"/>
+                        </a:solidFill>
+                        <a:ln w="9525">
+                          <a:solidFill>
+                            <a:srgbClr val="000000"/>
+                          </a:solidFill>
+                          <a:miter lim="800000"/>
+                          <a:headEnd/>
+                          <a:tailEnd/>
+                        </a:ln>
+                      </wps:spPr>
+                      <wps:txbx>
+                        <w:txbxContent>
+                          <w:p>
+                            <w:r>
+                              <w:t>TEXT BOX 1</w:t>
+                            </w:r>
+                          </w:p>
+                        </w:txbxContent>
+                      </wps:txbx>
+                      <wps:bodyPr rot="0" vert="horz" wrap="square" lIns="91440" tIns="45720" rIns="91440" bIns="45720" anchor="t" anchorCtr="0">
+                        <a:spAutoFit/>
+                      </wps:bodyPr>
+                    </wps:wsp>
+                  </a:graphicData>
+                </a:graphic>
+                <wp14:sizeRelH relativeFrom="margin">
+                  <wp14:pctWidth>40000</wp14:pctWidth>
+                </wp14:sizeRelH>
+                <wp14:sizeRelV relativeFrom="margin">
+                  <wp14:pctHeight>20000</wp14:pctHeight>
+                </wp14:sizeRelV>
+              </wp:anchor>
+            </w:drawing>
+          </mc:Choice>
+          <mc:Fallback>
+            <w:pict>
+              <v:shape w14:anchorId="449EF0C6" id="_x0000_s1027" type="#_x0000_t202" style="position:absolute;margin-left:4.3pt;margin-top:21.6pt;width:185.9pt;height:110.6pt;z-index:251663360;visibility:visible;mso-wrap-style:square;mso-width-percent:400;mso-height-percent:200;mso-wrap-distance-left:9pt;mso-wrap-distance-top:3.6pt;mso-wrap-distance-right:9pt;mso-wrap-distance-bottom:3.6pt;mso-position-horizontal:absolute;mso-position-horizontal-relative:text;mso-position-vertical:absolute;mso-position-vertical-relative:text;mso-width-percent:400;mso-height-percent:200;mso-width-relative:margin;mso-height-relative:margin;v-text-anchor:top" o:gfxdata="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">
+                <v:textbox style="mso-fit-shape-to-text:t">
+                  <w:txbxContent>
+                    <w:p>
+                      <w:r>
+                        <w:t>TEXT BOX 1</w:t>
+                      </w:r>
+                    </w:p>
+                  </w:txbxContent>
+                </v:textbox>
+                <w10:wrap type="topAndBottom"/>
+              </v:shape>
+            </w:pict>
+          </mc:Fallback>
+        </mc:AlternateContent>
+      </w:r>
+    </w:p>
+    <w:p>
+      <w:r>
+        <w:rPr>
+          <w:noProof/>
+        </w:rPr>
+        <mc:AlternateContent>
+          <mc:Choice Requires="wps">
+            <w:drawing>
+              <wp:anchor distT="45720" distB="45720" distL="114300" distR="114300" simplePos="0" relativeHeight="251665408" behindDoc="0" locked="0" layoutInCell="1" allowOverlap="1" wp14:anchorId="5203C875" wp14:editId="2661F579">
+                <wp:simplePos x="0" y="0"/>
+                <wp:positionH relativeFrom="column">
+                  <wp:posOffset>0</wp:posOffset>
+                </wp:positionH>
+                <wp:positionV relativeFrom="paragraph">
+                  <wp:posOffset>365921</wp:posOffset>
+                </wp:positionV>
+                <wp:extent cx="2360930" cy="1404620"/>
+                <wp:effectExtent l="0" t="0" r="15240" b="14605"/>
+                <wp:wrapTopAndBottom/>
+                <wp:docPr id="525385040" name="Text Box 2"/>
+                <wp:cNvGraphicFramePr>
+                  <a:graphicFrameLocks xmlns:a="http://schemas.openxmlformats.org/drawingml/2006/main"/>
+                </wp:cNvGraphicFramePr>
+                <a:graphic xmlns:a="http://schemas.openxmlformats.org/drawingml/2006/main">
+                  <a:graphicData uri="http://schemas.microsoft.com/office/word/2010/wordprocessingShape">
+                    <wps:wsp>
+                      <wps:cNvSpPr txBox="1">
+                        <a:spLocks noChangeArrowheads="1"/>
+                      </wps:cNvSpPr>
+                      <wps:spPr bwMode="auto">
+                        <a:xfrm>
+                          <a:off x="0" y="0"/>
+                          <a:ext cx="2360930" cy="1404620"/>
+                        </a:xfrm>
+                        <a:prstGeom prst="rect">
+                          <a:avLst/>
+                        </a:prstGeom>
+                        <a:solidFill>
+                          <a:srgbClr val="FFFFFF"/>
+                        </a:solidFill>
+                        <a:ln w="9525">
+                          <a:solidFill>
+                            <a:srgbClr val="000000"/>
+                          </a:solidFill>
+                          <a:miter lim="800000"/>
+                          <a:headEnd/>
+                          <a:tailEnd/>
+                        </a:ln>
+                      </wps:spPr>
+                      <wps:txbx>
+                        <w:txbxContent>
+                          <w:p>
+                            <w:r>
+                              <w:t>TEXT BOX 1-1</w:t>
+                            </w:r>
+                          </w:p>
+                        </w:txbxContent>
+                      </wps:txbx>
+                      <wps:bodyPr rot="0" vert="horz" wrap="square" lIns="91440" tIns="45720" rIns="91440" bIns="45720" anchor="t" anchorCtr="0">
+                        <a:spAutoFit/>
+                      </wps:bodyPr>
+                    </wps:wsp>
+                  </a:graphicData>
+                </a:graphic>
+                <wp14:sizeRelH relativeFrom="margin">
+                  <wp14:pctWidth>40000</wp14:pctWidth>
+                </wp14:sizeRelH>
+                <wp14:sizeRelV relativeFrom="margin">
+                  <wp14:pctHeight>20000</wp14:pctHeight>
+                </wp14:sizeRelV>
+              </wp:anchor>
+            </w:drawing>
+          </mc:Choice>
+          <mc:Fallback>
+            <w:pict>
+              <v:shape w14:anchorId="5203C875" id="_x0000_s1028" type="#_x0000_t202" style="position:absolute;margin-left:0;margin-top:28.8pt;width:185.9pt;height:110.6pt;z-index:251665408;visibility:visible;mso-wrap-style:square;mso-width-percent:400;mso-height-percent:200;mso-wrap-distance-left:9pt;mso-wrap-distance-top:3.6pt;mso-wrap-distance-right:9pt;mso-wrap-distance-bottom:3.6pt;mso-position-horizontal:absolute;mso-position-horizontal-relative:text;mso-position-vertical:absolute;mso-position-vertical-relative:text;mso-width-percent:400;mso-height-percent:200;mso-width-relative:margin;mso-height-relative:margin;v-text-anchor:top" o:gfxdata="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">
+                <v:textbox style="mso-fit-shape-to-text:t">
+                  <w:txbxContent>
+                    <w:p>
+                      <w:r>
+                        <w:t>TEXT BOX 1-1</w:t>
+                      </w:r>
+                    </w:p>
+                  </w:txbxContent>
+                </v:textbox>
+                <w10:wrap type="topAndBottom"/>
+              </v:shape>
+            </w:pict>
+          </mc:Fallback>
+        </mc:AlternateContent>
+      </w:r>
+    </w:p>
+    <w:p>
+      <w:r>
+        <w:t>This paragraph is manually indented using spaces and tabs.</w:t>
+      </w:r>
+      <w:r>
+        <w:tab/>
+        <w:t>More tabbed.</w:t>
+      </w:r>
+    </w:p>
+    <w:p>
+      <w:r>
+        <w:lastRenderedPageBreak/>
         <w:t xml:space="preserve">Paragraph with content control field </w:t>
       </w:r>
       <w:sdt>
@@ -513,18 +1107,34 @@
         <w:t>.</w:t>
       </w:r>
     </w:p>
-    <w:moveToRangeEnd w:id="6"/>
     <w:p>
       <w:pPr>
         <w:pStyle w:val="Heading2"/>
       </w:pPr>
+      <w:bookmarkStart w:id="19" w:name="_Toc200288869"/>
       <w:r>
         <w:t>This normal paragraph is styled as Heading 2.</w:t>
       </w:r>
+      <w:bookmarkEnd w:id="19"/>
+    </w:p>
+    <w:p>
+      <w:r>
+        <w:t xml:space="preserve">List </w:t>
+      </w:r>
+      <w:r>
+        <w:t>numbered</w:t>
+      </w:r>
+      <w:r>
+        <w:t>:</w:t>
+      </w:r>
     </w:p>
     <w:p>
       <w:pPr>
         <w:pStyle w:val="ListNumber"/>
+        <w:numPr>
+          <w:ilvl w:val="0"/>
+          <w:numId w:val="6"/>
+        </w:numPr>
       </w:pPr>
       <w:r>
         <w:t>Item 1</w:t>
@@ -532,10 +1142,83 @@
     </w:p>
     <w:p>
       <w:pPr>
-        <w:pStyle w:val="ListBullet"/>
-      </w:pPr>
-      <w:r>
-        <w:t>• Bullet point in a numbered list</w:t>
+        <w:pStyle w:val="ListNumber"/>
+        <w:numPr>
+          <w:ilvl w:val="0"/>
+          <w:numId w:val="6"/>
+        </w:numPr>
+      </w:pPr>
+      <w:r>
+        <w:t xml:space="preserve">Item 2 with </w:t>
+      </w:r>
+      <w:r>
+        <w:rPr>
+          <w:b/>
+          <w:bCs/>
+        </w:rPr>
+        <w:t>bold</w:t>
+      </w:r>
+      <w:r>
+        <w:t xml:space="preserve"> and </w:t>
+      </w:r>
+      <w:r>
+        <w:rPr>
+          <w:i/>
+          <w:iCs/>
+        </w:rPr>
+        <w:t>italics</w:t>
+      </w:r>
+    </w:p>
+    <w:p>
+      <w:pPr>
+        <w:pStyle w:val="ListNumber"/>
+        <w:numPr>
+          <w:ilvl w:val="0"/>
+          <w:numId w:val="0"/>
+        </w:numPr>
+        <w:ind w:left="360" w:hanging="360"/>
+        <w:rPr>
+          <w:i/>
+          <w:iCs/>
+        </w:rPr>
+      </w:pPr>
+    </w:p>
+    <w:p>
+      <w:r>
+        <w:t>List bullet:</w:t>
+      </w:r>
+    </w:p>
+    <w:p>
+      <w:pPr>
+        <w:pStyle w:val="ListParagraph"/>
+        <w:numPr>
+          <w:ilvl w:val="0"/>
+          <w:numId w:val="9"/>
+        </w:numPr>
+      </w:pPr>
+      <w:r>
+        <w:t xml:space="preserve">Bullet point </w:t>
+      </w:r>
+      <w:r>
+        <w:t>1</w:t>
+      </w:r>
+    </w:p>
+    <w:p>
+      <w:pPr>
+        <w:pStyle w:val="ListParagraph"/>
+        <w:numPr>
+          <w:ilvl w:val="0"/>
+          <w:numId w:val="9"/>
+        </w:numPr>
+      </w:pPr>
+      <w:r>
+        <w:rPr>
+          <w:rStyle w:val="Heading6Char"/>
+        </w:rPr>
+        <w:t>Heading</w:t>
+      </w:r>
+      <w:r>
+        <w:t xml:space="preserve"> in bullet list</w:t>
       </w:r>
     </w:p>
     <w:p>
@@ -556,6 +1239,65 @@
       <w:r>
         <w:t>. Some other text.</w:t>
       </w:r>
+    </w:p>
+    <w:p>
+      <w:pPr>
+        <w:rPr>
+          <w:strike/>
+        </w:rPr>
+      </w:pPr>
+      <w:r>
+        <w:rPr>
+          <w:strike/>
+        </w:rPr>
+        <w:t>Paragraph in strikethrough</w:t>
+      </w:r>
+    </w:p>
+    <w:p>
+      <w:pPr>
+        <w:rPr>
+          <w:u w:val="single"/>
+        </w:rPr>
+      </w:pPr>
+      <w:r>
+        <w:rPr>
+          <w:u w:val="single"/>
+        </w:rPr>
+        <w:t>Paragraph in underline</w:t>
+      </w:r>
+    </w:p>
+    <w:p>
+      <w:r>
+        <w:t xml:space="preserve">Paragraph with a </w:t>
+      </w:r>
+      <w:r>
+        <w:rPr>
+          <w:vertAlign w:val="superscript"/>
+        </w:rPr>
+        <w:t>superscript</w:t>
+      </w:r>
+      <w:r>
+        <w:t xml:space="preserve"> and </w:t>
+      </w:r>
+      <w:r>
+        <w:rPr>
+          <w:vertAlign w:val="subscript"/>
+        </w:rPr>
+        <w:t>subscript</w:t>
+      </w:r>
+      <w:r>
+        <w:t>.</w:t>
+      </w:r>
+    </w:p>
+    <w:p>
+      <w:hyperlink r:id="rId14" w:history="1">
+        <w:r>
+          <w:rPr>
+            <w:rStyle w:val="Hyperlink"/>
+          </w:rPr>
+          <w:t>Random link para</w:t>
+        </w:r>
+      </w:hyperlink>
     </w:p>
     <w:p>
       <w:pPr>
@@ -679,6 +1421,7 @@
           <w:rFonts w:asciiTheme="majorHAnsi" w:hAnsiTheme="majorHAnsi" w:cstheme="majorHAnsi"/>
           <w:noProof/>
         </w:rPr>
+        <w:lastRenderedPageBreak/>
         <mc:AlternateContent>
           <mc:Choice Requires="wps">
             <w:drawing>
@@ -744,6 +1487,17 @@
                               </w:rPr>
                               <w:t xml:space="preserve">Text Box 2 </w:t>
                             </w:r>
+                            <w:hyperlink r:id="rId15" w:history="1">
+                              <w:r>
+                                <w:rPr>
+                                  <w:rStyle w:val="Hyperlink"/>
+                                  <w:i/>
+                                  <w:iCs/>
+                                  <w:sz w:val="24"/>
+                                </w:rPr>
+                                <w:t>link in textbox</w:t>
+                              </w:r>
+                            </w:hyperlink>
                           </w:p>
                         </w:txbxContent>
                       </wps:txbx>
@@ -764,7 +1518,7 @@
           </mc:Choice>
           <mc:Fallback>
             <w:pict>
-              <v:shape w14:anchorId="2AD7569D" id="_x0000_s1027" type="#_x0000_t202" style="position:absolute;margin-left:0;margin-top:21.6pt;width:273.6pt;height:110.55pt;z-index:251659264;visibility:visible;mso-wrap-style:square;mso-width-percent:585;mso-height-percent:200;mso-wrap-distance-left:9pt;mso-wrap-distance-top:7.2pt;mso-wrap-distance-right:9pt;mso-wrap-distance-bottom:7.2pt;mso-position-horizontal:center;mso-position-horizontal-relative:page;mso-position-vertical:absolute;mso-position-vertical-relative:text;mso-width-percent:585;mso-height-percent:200;mso-width-relative:margin;mso-height-relative:margin;v-text-anchor:top" o:gfxdata="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" filled="f" stroked="f">
+              <v:shape w14:anchorId="2AD7569D" id="_x0000_s1029" type="#_x0000_t202" style="position:absolute;margin-left:0;margin-top:21.6pt;width:273.6pt;height:110.55pt;z-index:251659264;visibility:visible;mso-wrap-style:square;mso-width-percent:585;mso-height-percent:200;mso-wrap-distance-left:9pt;mso-wrap-distance-top:7.2pt;mso-wrap-distance-right:9pt;mso-wrap-distance-bottom:7.2pt;mso-position-horizontal:center;mso-position-horizontal-relative:page;mso-position-vertical:absolute;mso-position-vertical-relative:text;mso-width-percent:585;mso-height-percent:200;mso-width-relative:margin;mso-height-relative:margin;v-text-anchor:top" o:gfxdata="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" filled="f" stroked="f">
                 <v:textbox style="mso-fit-shape-to-text:t">
                   <w:txbxContent>
                     <w:p>
@@ -790,6 +1544,17 @@
                         </w:rPr>
                         <w:t xml:space="preserve">Text Box 2 </w:t>
                       </w:r>
+                      <w:hyperlink r:id="rId16" w:history="1">
+                        <w:r>
+                          <w:rPr>
+                            <w:rStyle w:val="Hyperlink"/>
+                            <w:i/>
+                            <w:iCs/>
+                            <w:sz w:val="24"/>
+                          </w:rPr>
+                          <w:t>link in textbox</w:t>
+                        </w:r>
+                      </w:hyperlink>
                     </w:p>
                   </w:txbxContent>
                 </v:textbox>
@@ -811,9 +1576,11 @@
       <w:pPr>
         <w:pStyle w:val="Heading3"/>
       </w:pPr>
+      <w:bookmarkStart w:id="20" w:name="_Toc200288870"/>
       <w:r>
         <w:t>3. Obligations of Receiving Party</w:t>
       </w:r>
+      <w:bookmarkEnd w:id="20"/>
     </w:p>
     <w:p>
       <w:pPr>
@@ -947,7 +1714,6 @@
         <w:rPr>
           <w:rFonts w:asciiTheme="majorHAnsi" w:hAnsiTheme="majorHAnsi" w:cstheme="majorHAnsi"/>
         </w:rPr>
-        <w:lastRenderedPageBreak/>
         <w:t>Hidden Gem 1</w:t>
       </w:r>
     </w:p>
@@ -1156,6 +1922,35 @@
               </w:rPr>
               <w:t>Extra cell 2</w:t>
             </w:r>
+          </w:p>
+          <w:p>
+            <w:pPr>
+              <w:rPr>
+                <w:rFonts w:asciiTheme="majorHAnsi" w:hAnsiTheme="majorHAnsi" w:cstheme="majorHAnsi"/>
+              </w:rPr>
+            </w:pPr>
+            <w:r>
+              <w:rPr>
+                <w:rFonts w:asciiTheme="majorHAnsi" w:hAnsiTheme="majorHAnsi" w:cstheme="majorHAnsi"/>
+              </w:rPr>
+              <w:t>Extra para in cell 2</w:t>
+            </w:r>
+          </w:p>
+          <w:p>
+            <w:pPr>
+              <w:rPr>
+                <w:rFonts w:asciiTheme="majorHAnsi" w:hAnsiTheme="majorHAnsi" w:cstheme="majorHAnsi"/>
+              </w:rPr>
+            </w:pPr>
+            <w:hyperlink r:id="rId17" w:history="1">
+              <w:r>
+                <w:rPr>
+                  <w:rStyle w:val="Hyperlink"/>
+                  <w:rFonts w:asciiTheme="majorHAnsi" w:hAnsiTheme="majorHAnsi" w:cstheme="majorHAnsi"/>
+                </w:rPr>
+                <w:t>Link in cell 2</w:t>
+              </w:r>
+            </w:hyperlink>
           </w:p>
         </w:tc>
         <w:tc>
@@ -1389,6 +2184,7 @@
                 <w:i/>
                 <w:iCs/>
               </w:rPr>
+              <w:lastRenderedPageBreak/>
               <w:t>Test vertical merge</w:t>
             </w:r>
           </w:p>
@@ -1528,6 +2324,27 @@
               </w:rPr>
               <w:t>Test one cell</w:t>
             </w:r>
+          </w:p>
+        </w:tc>
+      </w:tr>
+      <w:tr>
+        <w:trPr>
+          <w:gridAfter w:val="3"/>
+          <w:wAfter w:w="4315" w:type="dxa"/>
+        </w:trPr>
+        <w:tc>
+          <w:tcPr>
+            <w:tcW w:w="4315" w:type="dxa"/>
+            <w:gridSpan w:val="2"/>
+          </w:tcPr>
+          <w:p>
+            <w:pPr>
+              <w:rPr>
+                <w:rFonts w:asciiTheme="majorHAnsi" w:hAnsiTheme="majorHAnsi" w:cstheme="majorHAnsi"/>
+                <w:i/>
+                <w:iCs/>
+              </w:rPr>
+            </w:pPr>
           </w:p>
         </w:tc>
       </w:tr>
@@ -1694,6 +2511,48 @@
                 <w:rFonts w:asciiTheme="majorHAnsi" w:hAnsiTheme="majorHAnsi" w:cstheme="majorHAnsi"/>
               </w:rPr>
             </w:pPr>
+            <w:r>
+              <w:rPr>
+                <w:rFonts w:asciiTheme="majorHAnsi" w:hAnsiTheme="majorHAnsi" w:cstheme="majorHAnsi"/>
+              </w:rPr>
+              <w:t>List in cell:</w:t>
+            </w:r>
+          </w:p>
+          <w:p>
+            <w:pPr>
+              <w:pStyle w:val="ListParagraph"/>
+              <w:numPr>
+                <w:ilvl w:val="0"/>
+                <w:numId w:val="10"/>
+              </w:numPr>
+              <w:rPr>
+                <w:rFonts w:asciiTheme="majorHAnsi" w:hAnsiTheme="majorHAnsi" w:cstheme="majorHAnsi"/>
+              </w:rPr>
+            </w:pPr>
+            <w:r>
+              <w:rPr>
+                <w:rFonts w:asciiTheme="majorHAnsi" w:hAnsiTheme="majorHAnsi" w:cstheme="majorHAnsi"/>
+              </w:rPr>
+              <w:t>X</w:t>
+            </w:r>
+          </w:p>
+          <w:p>
+            <w:pPr>
+              <w:pStyle w:val="ListParagraph"/>
+              <w:numPr>
+                <w:ilvl w:val="0"/>
+                <w:numId w:val="10"/>
+              </w:numPr>
+              <w:rPr>
+                <w:rFonts w:asciiTheme="majorHAnsi" w:hAnsiTheme="majorHAnsi" w:cstheme="majorHAnsi"/>
+              </w:rPr>
+            </w:pPr>
+            <w:r>
+              <w:rPr>
+                <w:rFonts w:asciiTheme="majorHAnsi" w:hAnsiTheme="majorHAnsi" w:cstheme="majorHAnsi"/>
+              </w:rPr>
+              <w:t>Y</w:t>
+            </w:r>
           </w:p>
         </w:tc>
         <w:tc>
@@ -1733,7 +2592,7 @@
                     <pic:cNvPicPr/>
                   </pic:nvPicPr>
                   <pic:blipFill>
-                    <a:blip r:embed="rId11"/>
+                    <a:blip r:embed="rId18"/>
                     <a:stretch>
                       <a:fillRect/>
                     </a:stretch>
@@ -1754,13 +2613,76 @@
         </w:drawing>
       </w:r>
     </w:p>
+    <w:p>
+      <w:r>
+        <w:lastRenderedPageBreak/>
+        <w:t>Duplicate invoice image:</w:t>
+      </w:r>
+    </w:p>
+    <w:p>
+      <w:r>
+        <w:rPr>
+          <w:rFonts w:asciiTheme="majorHAnsi" w:hAnsiTheme="majorHAnsi" w:cstheme="majorHAnsi"/>
+          <w:noProof/>
+        </w:rPr>
+        <w:lastRenderedPageBreak/>
+        <w:drawing>
+          <wp:inline distT="0" distB="0" distL="0" distR="0" wp14:anchorId="43F2C91A" wp14:editId="38A3D993">
+            <wp:extent cx="5486400" cy="7760335"/>
+            <wp:effectExtent l="0" t="0" r="0" b="0"/>
+            <wp:docPr id="1735632963" name="Picture 1" descr="A close-up of a receipt&#10;&#10;AI-generated content may be incorrect."/>
+            <wp:cNvGraphicFramePr>
+              <a:graphicFrameLocks xmlns:a="http://schemas.openxmlformats.org/drawingml/2006/main" noChangeAspect="1"/>
+            </wp:cNvGraphicFramePr>
+            <a:graphic xmlns:a="http://schemas.openxmlformats.org/drawingml/2006/main">
+              <a:graphicData uri="http://schemas.openxmlformats.org/drawingml/2006/picture">
+                <pic:pic xmlns:pic="http://schemas.openxmlformats.org/drawingml/2006/picture">
+                  <pic:nvPicPr>
+                    <pic:cNvPr id="1501160622" name="Picture 1" descr="A close-up of a receipt&#10;&#10;AI-generated content may be incorrect."/>
+                    <pic:cNvPicPr/>
+                  </pic:nvPicPr>
+                  <pic:blipFill>
+                    <a:blip r:embed="rId18"/>
+                    <a:stretch>
+                      <a:fillRect/>
+                    </a:stretch>
+                  </pic:blipFill>
+                  <pic:spPr>
+                    <a:xfrm>
+                      <a:off x="0" y="0"/>
+                      <a:ext cx="5486400" cy="7760335"/>
+                    </a:xfrm>
+                    <a:prstGeom prst="rect">
+                      <a:avLst/>
+                    </a:prstGeom>
+                  </pic:spPr>
+                </pic:pic>
+              </a:graphicData>
+            </a:graphic>
+          </wp:inline>
+        </w:drawing>
+      </w:r>
+    </w:p>
     <w:p/>
     <w:p>
       <w:r>
+        <w:t>Page break:</w:t>
+      </w:r>
+    </w:p>
+    <w:p>
+      <w:pPr>
+        <w:spacing w:after="160" w:line="278" w:lineRule="auto"/>
+      </w:pPr>
+      <w:r>
+        <w:br w:type="page"/>
+      </w:r>
+    </w:p>
+    <w:p/>
+    <w:p>
+      <w:r>
         <w:rPr>
           <w:noProof/>
         </w:rPr>
-        <w:lastRenderedPageBreak/>
         <w:drawing>
           <wp:inline distT="0" distB="0" distL="0" distR="0" wp14:anchorId="6C6FACAA" wp14:editId="133FE6C1">
             <wp:extent cx="5486400" cy="3200400"/>
@@ -1769,7 +2691,7 @@
             <wp:cNvGraphicFramePr/>
             <a:graphic xmlns:a="http://schemas.openxmlformats.org/drawingml/2006/main">
               <a:graphicData uri="http://schemas.openxmlformats.org/drawingml/2006/chart">
-                <c:chart xmlns:c="http://schemas.openxmlformats.org/drawingml/2006/chart" xmlns:r="http://schemas.openxmlformats.org/officeDocument/2006/relationships" r:id="rId12"/>
+                <c:chart xmlns:c="http://schemas.openxmlformats.org/drawingml/2006/chart" xmlns:r="http://schemas.openxmlformats.org/officeDocument/2006/relationships" r:id="rId19"/>
               </a:graphicData>
             </a:graphic>
           </wp:inline>
@@ -1851,7 +2773,7 @@
           </mc:Choice>
           <mc:Fallback>
             <w:pict>
-              <v:oval w14:anchorId="15842A4C" id="Oval 4" o:spid="_x0000_s1028" style="position:absolute;margin-left:.1pt;margin-top:3.25pt;width:184.65pt;height:99.85pt;z-index:251661312;visibility:visible;mso-wrap-style:square;mso-wrap-distance-left:9pt;mso-wrap-distance-top:0;mso-wrap-distance-right:9pt;mso-wrap-distance-bottom:0;mso-position-horizontal:absolute;mso-position-horizontal-relative:text;mso-position-vertical:absolute;mso-position-vertical-relative:text;v-text-anchor:middle" o:gfxdata="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" fillcolor="#186d95 [3028]" strokecolor="#156082 [3204]" strokeweight="1pt">
+              <v:oval w14:anchorId="15842A4C" id="Oval 4" o:spid="_x0000_s1030" style="position:absolute;margin-left:.1pt;margin-top:3.25pt;width:184.65pt;height:99.85pt;z-index:251661312;visibility:visible;mso-wrap-style:square;mso-wrap-distance-left:9pt;mso-wrap-distance-top:0;mso-wrap-distance-right:9pt;mso-wrap-distance-bottom:0;mso-position-horizontal:absolute;mso-position-horizontal-relative:text;mso-position-vertical:absolute;mso-position-vertical-relative:text;v-text-anchor:middle" o:gfxdata="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" fillcolor="#186d95 [3028]" strokecolor="#156082 [3204]" strokeweight="1pt">
                 <v:fill color2="#145e80 [3172]" rotate="t" colors="0 #497491;.5 #106287;1 #08587c" focus="100%" type="gradient">
                   <o:fill v:ext="view" type="gradientUnscaled"/>
                 </v:fill>
@@ -1876,8 +2798,12 @@
     </w:p>
     <w:p/>
     <w:sectPr>
-      <w:headerReference w:type="default" r:id="rId13"/>
-      <w:footerReference w:type="default" r:id="rId14"/>
+      <w:headerReference w:type="even" r:id="rId20"/>
+      <w:headerReference w:type="default" r:id="rId21"/>
+      <w:footerReference w:type="even" r:id="rId22"/>
+      <w:footerReference w:type="default" r:id="rId23"/>
+      <w:headerReference w:type="first" r:id="rId24"/>
+      <w:footerReference w:type="first" r:id="rId25"/>
       <w:pgSz w:w="12240" w:h="15840"/>
       <w:pgMar w:top="1440" w:right="1800" w:bottom="1440" w:left="1800" w:header="720" w:footer="720" w:gutter="0"/>
       <w:cols w:space="720"/>
@@ -1889,7 +2815,7 @@
 
 <file path=word/comments.xml><?xml version="1.0" encoding="utf-8"?>
 <w:comments xmlns:wpc="http://schemas.microsoft.com/office/word/2010/wordprocessingCanvas" xmlns:cx="http://schemas.microsoft.com/office/drawing/2014/chartex" xmlns:cx1="http://schemas.microsoft.com/office/drawing/2015/9/8/chartex" xmlns:cx2="http://schemas.microsoft.com/office/drawing/2015/10/21/chartex" xmlns:cx3="http://schemas.microsoft.com/office/drawing/2016/5/9/chartex" xmlns:cx4="http://schemas.microsoft.com/office/drawing/2016/5/10/chartex" xmlns:cx5="http://schemas.microsoft.com/office/drawing/2016/5/11/chartex" xmlns:cx6="http://schemas.microsoft.com/office/drawing/2016/5/12/chartex" xmlns:cx7="http://schemas.microsoft.com/office/drawing/2016/5/13/chartex" xmlns:cx8="http://schemas.microsoft.com/office/drawing/2016/5/14/chartex" xmlns:mc="http://schemas.openxmlformats.org/markup-compatibility/2006" xmlns:aink="http://schemas.microsoft.com/office/drawing/2016/ink" xmlns:am3d="http://schemas.microsoft.com/office/drawing/2017/model3d" xmlns:o="urn:schemas-microsoft-com:office:office" xmlns:oel="http://schemas.microsoft.com/office/2019/extlst" xmlns:r="http://schemas.openxmlformats.org/officeDocument/2006/relationships" xmlns:m="http://schemas.openxmlformats.org/officeDocument/2006/math" xmlns:v="urn:schemas-microsoft-com:vml" xmlns:wp14="http://schemas.microsoft.com/office/word/2010/wordprocessingDrawing" xmlns:wp="http://schemas.openxmlformats.org/drawingml/2006/wordprocessingDrawing" xmlns:w10="urn:schemas-microsoft-com:office:word" xmlns:w="http://schemas.openxmlformats.org/wordprocessingml/2006/main" xmlns:w14="http://schemas.microsoft.com/office/word/2010/wordml" xmlns:w15="http://schemas.microsoft.com/office/word/2012/wordml" xmlns:w16cex="http://schemas.microsoft.com/office/word/2018/wordml/cex" xmlns:w16cid="http://schemas.microsoft.com/office/word/2016/wordml/cid" xmlns:w16="http://schemas.microsoft.com/office/word/2018/wordml" xmlns:w16du="http://schemas.microsoft.com/office/word/2023/wordml/word16du" xmlns:w16sdtdh="http://schemas.microsoft.com/office/word/2020/wordml/sdtdatahash" xmlns:w16sdtfl="http://schemas.microsoft.com/office/word/2024/wordml/sdtformatlock" xmlns:w16se="http://schemas.microsoft.com/office/word/2015/wordml/symex" xmlns:wpg="http://schemas.microsoft.com/office/word/2010/wordprocessingGroup" xmlns:wpi="http://schemas.microsoft.com/office/word/2010/wordprocessingInk" xmlns:wne="http://schemas.microsoft.com/office/word/2006/wordml" xmlns:wps="http://schemas.microsoft.com/office/word/2010/wordprocessingShape" mc:Ignorable="w14 w15 w16se w16cid w16 w16cex w16sdtdh w16sdtfl w16du wp14">
-  <w:comment w:id="2" w:author="Sergii Shcherbak" w:date="2025-04-17T19:45:00Z" w:initials="SS">
+  <w:comment w:id="12" w:author="Sergii Shcherbak" w:date="2025-04-17T19:45:00Z" w:initials="SS">
     <w:p>
       <w:pPr>
         <w:pStyle w:val="CommentText"/>
@@ -1903,6 +2829,53 @@
       <w:r>
         <w:t>Col 2 comment</w:t>
       </w:r>
+    </w:p>
+  </w:comment>
+  <w:comment w:id="13" w:author="Sergii Shcherbak" w:date="2025-06-08T14:42:00Z" w:initials="SS">
+    <w:p>
+      <w:pPr>
+        <w:pStyle w:val="CommentText"/>
+      </w:pPr>
+      <w:r>
+        <w:rPr>
+          <w:rStyle w:val="CommentReference"/>
+        </w:rPr>
+        <w:annotationRef/>
+      </w:r>
+      <w:r>
+        <w:t xml:space="preserve">Reply comment with </w:t>
+      </w:r>
+      <w:r>
+        <w:rPr>
+          <w:b/>
+          <w:bCs/>
+        </w:rPr>
+        <w:t>bold</w:t>
+      </w:r>
+    </w:p>
+  </w:comment>
+  <w:comment w:id="14" w:author="Sergii Shcherbak" w:date="2025-06-11T01:17:00Z" w:initials="SS">
+    <w:p>
+      <w:pPr>
+        <w:pStyle w:val="CommentText"/>
+      </w:pPr>
+      <w:r>
+        <w:rPr>
+          <w:rStyle w:val="CommentReference"/>
+        </w:rPr>
+        <w:annotationRef/>
+      </w:r>
+      <w:r>
+        <w:t xml:space="preserve">Reply comment with </w:t>
+      </w:r>
+      <w:hyperlink r:id="rId1" w:history="1">
+        <w:r>
+          <w:rPr>
+            <w:rStyle w:val="Hyperlink"/>
+          </w:rPr>
+          <w:t>link</w:t>
+        </w:r>
+      </w:hyperlink>
     </w:p>
   </w:comment>
 </w:comments>
@@ -1911,18 +2884,24 @@
 <file path=word/commentsExtended.xml><?xml version="1.0" encoding="utf-8"?>
 <w15:commentsEx xmlns:wpc="http://schemas.microsoft.com/office/word/2010/wordprocessingCanvas" xmlns:cx="http://schemas.microsoft.com/office/drawing/2014/chartex" xmlns:cx1="http://schemas.microsoft.com/office/drawing/2015/9/8/chartex" xmlns:cx2="http://schemas.microsoft.com/office/drawing/2015/10/21/chartex" xmlns:cx3="http://schemas.microsoft.com/office/drawing/2016/5/9/chartex" xmlns:cx4="http://schemas.microsoft.com/office/drawing/2016/5/10/chartex" xmlns:cx5="http://schemas.microsoft.com/office/drawing/2016/5/11/chartex" xmlns:cx6="http://schemas.microsoft.com/office/drawing/2016/5/12/chartex" xmlns:cx7="http://schemas.microsoft.com/office/drawing/2016/5/13/chartex" xmlns:cx8="http://schemas.microsoft.com/office/drawing/2016/5/14/chartex" xmlns:mc="http://schemas.openxmlformats.org/markup-compatibility/2006" xmlns:aink="http://schemas.microsoft.com/office/drawing/2016/ink" xmlns:am3d="http://schemas.microsoft.com/office/drawing/2017/model3d" xmlns:o="urn:schemas-microsoft-com:office:office" xmlns:oel="http://schemas.microsoft.com/office/2019/extlst" xmlns:r="http://schemas.openxmlformats.org/officeDocument/2006/relationships" xmlns:m="http://schemas.openxmlformats.org/officeDocument/2006/math" xmlns:v="urn:schemas-microsoft-com:vml" xmlns:wp14="http://schemas.microsoft.com/office/word/2010/wordprocessingDrawing" xmlns:wp="http://schemas.openxmlformats.org/drawingml/2006/wordprocessingDrawing" xmlns:w10="urn:schemas-microsoft-com:office:word" xmlns:w="http://schemas.openxmlformats.org/wordprocessingml/2006/main" xmlns:w14="http://schemas.microsoft.com/office/word/2010/wordml" xmlns:w15="http://schemas.microsoft.com/office/word/2012/wordml" xmlns:w16cex="http://schemas.microsoft.com/office/word/2018/wordml/cex" xmlns:w16cid="http://schemas.microsoft.com/office/word/2016/wordml/cid" xmlns:w16="http://schemas.microsoft.com/office/word/2018/wordml" xmlns:w16du="http://schemas.microsoft.com/office/word/2023/wordml/word16du" xmlns:w16sdtdh="http://schemas.microsoft.com/office/word/2020/wordml/sdtdatahash" xmlns:w16sdtfl="http://schemas.microsoft.com/office/word/2024/wordml/sdtformatlock" xmlns:w16se="http://schemas.microsoft.com/office/word/2015/wordml/symex" xmlns:wpg="http://schemas.microsoft.com/office/word/2010/wordprocessingGroup" xmlns:wpi="http://schemas.microsoft.com/office/word/2010/wordprocessingInk" xmlns:wne="http://schemas.microsoft.com/office/word/2006/wordml" xmlns:wps="http://schemas.microsoft.com/office/word/2010/wordprocessingShape" mc:Ignorable="w14 w15 w16se w16cid w16 w16cex w16sdtdh w16sdtfl w16du wp14">
   <w15:commentEx w15:paraId="52D3A03E" w15:done="0"/>
+  <w15:commentEx w15:paraId="73B2A09B" w15:paraIdParent="52D3A03E" w15:done="0"/>
+  <w15:commentEx w15:paraId="14A0A01D" w15:paraIdParent="52D3A03E" w15:done="0"/>
 </w15:commentsEx>
 </file>
 
 <file path=word/commentsExtensible.xml><?xml version="1.0" encoding="utf-8"?>
 <w16cex:commentsExtensible xmlns:wpc="http://schemas.microsoft.com/office/word/2010/wordprocessingCanvas" xmlns:cx="http://schemas.microsoft.com/office/drawing/2014/chartex" xmlns:cx1="http://schemas.microsoft.com/office/drawing/2015/9/8/chartex" xmlns:cx2="http://schemas.microsoft.com/office/drawing/2015/10/21/chartex" xmlns:cx3="http://schemas.microsoft.com/office/drawing/2016/5/9/chartex" xmlns:cx4="http://schemas.microsoft.com/office/drawing/2016/5/10/chartex" xmlns:cx5="http://schemas.microsoft.com/office/drawing/2016/5/11/chartex" xmlns:cx6="http://schemas.microsoft.com/office/drawing/2016/5/12/chartex" xmlns:cx7="http://schemas.microsoft.com/office/drawing/2016/5/13/chartex" xmlns:cx8="http://schemas.microsoft.com/office/drawing/2016/5/14/chartex" xmlns:cr="http://schemas.microsoft.com/office/comments/2020/reactions" xmlns:mc="http://schemas.openxmlformats.org/markup-compatibility/2006" xmlns:aink="http://schemas.microsoft.com/office/drawing/2016/ink" xmlns:am3d="http://schemas.microsoft.com/office/drawing/2017/model3d" xmlns:o="urn:schemas-microsoft-com:office:office" xmlns:oel="http://schemas.microsoft.com/office/2019/extlst" xmlns:r="http://schemas.openxmlformats.org/officeDocument/2006/relationships" xmlns:m="http://schemas.openxmlformats.org/officeDocument/2006/math" xmlns:v="urn:schemas-microsoft-com:vml" xmlns:wp14="http://schemas.microsoft.com/office/word/2010/wordprocessingDrawing" xmlns:wp="http://schemas.openxmlformats.org/drawingml/2006/wordprocessingDrawing" xmlns:w10="urn:schemas-microsoft-com:office:word" xmlns:w="http://schemas.openxmlformats.org/wordprocessingml/2006/main" xmlns:w14="http://schemas.microsoft.com/office/word/2010/wordml" xmlns:w15="http://schemas.microsoft.com/office/word/2012/wordml" xmlns:w16cex="http://schemas.microsoft.com/office/word/2018/wordml/cex" xmlns:w16cid="http://schemas.microsoft.com/office/word/2016/wordml/cid" xmlns:w16="http://schemas.microsoft.com/office/word/2018/wordml" xmlns:w16du="http://schemas.microsoft.com/office/word/2023/wordml/word16du" xmlns:w16sdtdh="http://schemas.microsoft.com/office/word/2020/wordml/sdtdatahash" xmlns:w16sdtfl="http://schemas.microsoft.com/office/word/2024/wordml/sdtformatlock" xmlns:w16se="http://schemas.microsoft.com/office/word/2015/wordml/symex" xmlns:wpg="http://schemas.microsoft.com/office/word/2010/wordprocessingGroup" xmlns:wpi="http://schemas.microsoft.com/office/word/2010/wordprocessingInk" xmlns:wne="http://schemas.microsoft.com/office/word/2006/wordml" xmlns:wps="http://schemas.microsoft.com/office/word/2010/wordprocessingShape" mc:Ignorable="w14 w15 w16se w16cid w16 w16cex w16sdtdh w16sdtfl cr w16du wp14">
   <w16cex:commentExtensible w16cex:durableId="0604A9C0" w16cex:dateUtc="2025-04-17T17:45:00Z"/>
+  <w16cex:commentExtensible w16cex:durableId="2D72F9DB" w16cex:dateUtc="2025-06-08T12:42:00Z"/>
+  <w16cex:commentExtensible w16cex:durableId="1B1176DD" w16cex:dateUtc="2025-06-10T23:17:00Z"/>
 </w16cex:commentsExtensible>
 </file>
 
 <file path=word/commentsIds.xml><?xml version="1.0" encoding="utf-8"?>
 <w16cid:commentsIds xmlns:wpc="http://schemas.microsoft.com/office/word/2010/wordprocessingCanvas" xmlns:cx="http://schemas.microsoft.com/office/drawing/2014/chartex" xmlns:cx1="http://schemas.microsoft.com/office/drawing/2015/9/8/chartex" xmlns:cx2="http://schemas.microsoft.com/office/drawing/2015/10/21/chartex" xmlns:cx3="http://schemas.microsoft.com/office/drawing/2016/5/9/chartex" xmlns:cx4="http://schemas.microsoft.com/office/drawing/2016/5/10/chartex" xmlns:cx5="http://schemas.microsoft.com/office/drawing/2016/5/11/chartex" xmlns:cx6="http://schemas.microsoft.com/office/drawing/2016/5/12/chartex" xmlns:cx7="http://schemas.microsoft.com/office/drawing/2016/5/13/chartex" xmlns:cx8="http://schemas.microsoft.com/office/drawing/2016/5/14/chartex" xmlns:mc="http://schemas.openxmlformats.org/markup-compatibility/2006" xmlns:aink="http://schemas.microsoft.com/office/drawing/2016/ink" xmlns:am3d="http://schemas.microsoft.com/office/drawing/2017/model3d" xmlns:o="urn:schemas-microsoft-com:office:office" xmlns:oel="http://schemas.microsoft.com/office/2019/extlst" xmlns:r="http://schemas.openxmlformats.org/officeDocument/2006/relationships" xmlns:m="http://schemas.openxmlformats.org/officeDocument/2006/math" xmlns:v="urn:schemas-microsoft-com:vml" xmlns:wp14="http://schemas.microsoft.com/office/word/2010/wordprocessingDrawing" xmlns:wp="http://schemas.openxmlformats.org/drawingml/2006/wordprocessingDrawing" xmlns:w10="urn:schemas-microsoft-com:office:word" xmlns:w="http://schemas.openxmlformats.org/wordprocessingml/2006/main" xmlns:w14="http://schemas.microsoft.com/office/word/2010/wordml" xmlns:w15="http://schemas.microsoft.com/office/word/2012/wordml" xmlns:w16cex="http://schemas.microsoft.com/office/word/2018/wordml/cex" xmlns:w16cid="http://schemas.microsoft.com/office/word/2016/wordml/cid" xmlns:w16="http://schemas.microsoft.com/office/word/2018/wordml" xmlns:w16du="http://schemas.microsoft.com/office/word/2023/wordml/word16du" xmlns:w16sdtdh="http://schemas.microsoft.com/office/word/2020/wordml/sdtdatahash" xmlns:w16sdtfl="http://schemas.microsoft.com/office/word/2024/wordml/sdtformatlock" xmlns:w16se="http://schemas.microsoft.com/office/word/2015/wordml/symex" xmlns:wpg="http://schemas.microsoft.com/office/word/2010/wordprocessingGroup" xmlns:wpi="http://schemas.microsoft.com/office/word/2010/wordprocessingInk" xmlns:wne="http://schemas.microsoft.com/office/word/2006/wordml" xmlns:wps="http://schemas.microsoft.com/office/word/2010/wordprocessingShape" mc:Ignorable="w14 w15 w16se w16cid w16 w16cex w16sdtdh w16sdtfl w16du wp14">
   <w16cid:commentId w16cid:paraId="52D3A03E" w16cid:durableId="0604A9C0"/>
+  <w16cid:commentId w16cid:paraId="73B2A09B" w16cid:durableId="2D72F9DB"/>
+  <w16cid:commentId w16cid:paraId="14A0A01D" w16cid:durableId="1B1176DD"/>
 </w16cid:commentsIds>
 </file>
 
@@ -1957,9 +2936,231 @@
     <w:pPr>
       <w:pStyle w:val="Footer"/>
     </w:pPr>
+  </w:p>
+</w:ftr>
+</file>
+
+<file path=word/footer2.xml><?xml version="1.0" encoding="utf-8"?>
+<w:ftr xmlns:wpc="http://schemas.microsoft.com/office/word/2010/wordprocessingCanvas" xmlns:cx="http://schemas.microsoft.com/office/drawing/2014/chartex" xmlns:cx1="http://schemas.microsoft.com/office/drawing/2015/9/8/chartex" xmlns:cx2="http://schemas.microsoft.com/office/drawing/2015/10/21/chartex" xmlns:cx3="http://schemas.microsoft.com/office/drawing/2016/5/9/chartex" xmlns:cx4="http://schemas.microsoft.com/office/drawing/2016/5/10/chartex" xmlns:cx5="http://schemas.microsoft.com/office/drawing/2016/5/11/chartex" xmlns:cx6="http://schemas.microsoft.com/office/drawing/2016/5/12/chartex" xmlns:cx7="http://schemas.microsoft.com/office/drawing/2016/5/13/chartex" xmlns:cx8="http://schemas.microsoft.com/office/drawing/2016/5/14/chartex" xmlns:mc="http://schemas.openxmlformats.org/markup-compatibility/2006" xmlns:aink="http://schemas.microsoft.com/office/drawing/2016/ink" xmlns:am3d="http://schemas.microsoft.com/office/drawing/2017/model3d" xmlns:o="urn:schemas-microsoft-com:office:office" xmlns:oel="http://schemas.microsoft.com/office/2019/extlst" xmlns:r="http://schemas.openxmlformats.org/officeDocument/2006/relationships" xmlns:m="http://schemas.openxmlformats.org/officeDocument/2006/math" xmlns:v="urn:schemas-microsoft-com:vml" xmlns:wp14="http://schemas.microsoft.com/office/word/2010/wordprocessingDrawing" xmlns:wp="http://schemas.openxmlformats.org/drawingml/2006/wordprocessingDrawing" xmlns:w10="urn:schemas-microsoft-com:office:word" xmlns:w="http://schemas.openxmlformats.org/wordprocessingml/2006/main" xmlns:w14="http://schemas.microsoft.com/office/word/2010/wordml" xmlns:w15="http://schemas.microsoft.com/office/word/2012/wordml" xmlns:w16cex="http://schemas.microsoft.com/office/word/2018/wordml/cex" xmlns:w16cid="http://schemas.microsoft.com/office/word/2016/wordml/cid" xmlns:w16="http://schemas.microsoft.com/office/word/2018/wordml" xmlns:w16du="http://schemas.microsoft.com/office/word/2023/wordml/word16du" xmlns:w16sdtdh="http://schemas.microsoft.com/office/word/2020/wordml/sdtdatahash" xmlns:w16sdtfl="http://schemas.microsoft.com/office/word/2024/wordml/sdtformatlock" xmlns:w16se="http://schemas.microsoft.com/office/word/2015/wordml/symex" xmlns:wpg="http://schemas.microsoft.com/office/word/2010/wordprocessingGroup" xmlns:wpi="http://schemas.microsoft.com/office/word/2010/wordprocessingInk" xmlns:wne="http://schemas.microsoft.com/office/word/2006/wordml" xmlns:wps="http://schemas.microsoft.com/office/word/2010/wordprocessingShape" mc:Ignorable="w14 w15 w16se w16cid w16 w16cex w16sdtdh w16sdtfl w16du wp14">
+  <w:p>
+    <w:pPr>
+      <w:pStyle w:val="Footer"/>
+      <w:jc w:val="center"/>
+    </w:pPr>
+  </w:p>
+  <w:p>
+    <w:pPr>
+      <w:pStyle w:val="Footer"/>
+      <w:jc w:val="center"/>
+    </w:pPr>
     <w:r>
-      <w:t>Test footer</w:t>
+      <w:t xml:space="preserve">Test </w:t>
     </w:r>
+    <w:r>
+      <w:rPr>
+        <w:i/>
+        <w:iCs/>
+        <w:u w:val="single"/>
+      </w:rPr>
+      <w:t>footer</w:t>
+    </w:r>
+    <w:r>
+      <w:t xml:space="preserve"> centered</w:t>
+    </w:r>
+  </w:p>
+  <w:p>
+    <w:pPr>
+      <w:pStyle w:val="Footer"/>
+      <w:jc w:val="center"/>
+    </w:pPr>
+    <w:r>
+      <w:t xml:space="preserve">Footer line 2 with </w:t>
+    </w:r>
+    <w:hyperlink r:id="rId1" w:history="1">
+      <w:r>
+        <w:rPr>
+          <w:rStyle w:val="Hyperlink"/>
+        </w:rPr>
+        <w:t>link</w:t>
+      </w:r>
+    </w:hyperlink>
+    <w:r>
+      <w:t xml:space="preserve"> included</w:t>
+    </w:r>
+  </w:p>
+  <w:p>
+    <w:pPr>
+      <w:pStyle w:val="Footer"/>
+      <w:jc w:val="center"/>
+    </w:pPr>
+    <w:r>
+      <w:rPr>
+        <w:noProof/>
+      </w:rPr>
+      <mc:AlternateContent>
+        <mc:Choice Requires="wps">
+          <w:drawing>
+            <wp:anchor distT="45720" distB="45720" distL="114300" distR="114300" simplePos="0" relativeHeight="251659264" behindDoc="0" locked="0" layoutInCell="1" allowOverlap="1" wp14:anchorId="52345FB4" wp14:editId="3E485974">
+              <wp:simplePos x="0" y="0"/>
+              <wp:positionH relativeFrom="column">
+                <wp:align>center</wp:align>
+              </wp:positionH>
+              <wp:positionV relativeFrom="paragraph">
+                <wp:posOffset>182880</wp:posOffset>
+              </wp:positionV>
+              <wp:extent cx="2360930" cy="1404620"/>
+              <wp:effectExtent l="0" t="0" r="22860" b="11430"/>
+              <wp:wrapSquare wrapText="bothSides"/>
+              <wp:docPr id="499793284" name="Text Box 2"/>
+              <wp:cNvGraphicFramePr>
+                <a:graphicFrameLocks xmlns:a="http://schemas.openxmlformats.org/drawingml/2006/main"/>
+              </wp:cNvGraphicFramePr>
+              <a:graphic xmlns:a="http://schemas.openxmlformats.org/drawingml/2006/main">
+                <a:graphicData uri="http://schemas.microsoft.com/office/word/2010/wordprocessingShape">
+                  <wps:wsp>
+                    <wps:cNvSpPr txBox="1">
+                      <a:spLocks noChangeArrowheads="1"/>
+                    </wps:cNvSpPr>
+                    <wps:spPr bwMode="auto">
+                      <a:xfrm>
+                        <a:off x="0" y="0"/>
+                        <a:ext cx="2360930" cy="1404620"/>
+                      </a:xfrm>
+                      <a:prstGeom prst="rect">
+                        <a:avLst/>
+                      </a:prstGeom>
+                      <a:solidFill>
+                        <a:srgbClr val="FFFFFF"/>
+                      </a:solidFill>
+                      <a:ln w="9525">
+                        <a:solidFill>
+                          <a:srgbClr val="000000"/>
+                        </a:solidFill>
+                        <a:miter lim="800000"/>
+                        <a:headEnd/>
+                        <a:tailEnd/>
+                      </a:ln>
+                    </wps:spPr>
+                    <wps:txbx>
+                      <w:txbxContent>
+                        <w:p>
+                          <w:pPr>
+                            <w:jc w:val="center"/>
+                          </w:pPr>
+                          <w:proofErr w:type="spellStart"/>
+                          <w:r>
+                            <w:t>TextBox</w:t>
+                          </w:r>
+                          <w:proofErr w:type="spellEnd"/>
+                          <w:r>
+                            <w:t xml:space="preserve"> in Footer</w:t>
+                          </w:r>
+                        </w:p>
+                      </w:txbxContent>
+                    </wps:txbx>
+                    <wps:bodyPr rot="0" vert="horz" wrap="square" lIns="91440" tIns="45720" rIns="91440" bIns="45720" anchor="t" anchorCtr="0">
+                      <a:spAutoFit/>
+                    </wps:bodyPr>
+                  </wps:wsp>
+                </a:graphicData>
+              </a:graphic>
+              <wp14:sizeRelH relativeFrom="margin">
+                <wp14:pctWidth>40000</wp14:pctWidth>
+              </wp14:sizeRelH>
+              <wp14:sizeRelV relativeFrom="margin">
+                <wp14:pctHeight>20000</wp14:pctHeight>
+              </wp14:sizeRelV>
+            </wp:anchor>
+          </w:drawing>
+        </mc:Choice>
+        <mc:Fallback>
+          <w:pict>
+            <v:shapetype w14:anchorId="52345FB4" id="_x0000_t202" coordsize="21600,21600" o:spt="202" path="m,l,21600r21600,l21600,xe">
+              <v:stroke joinstyle="miter"/>
+              <v:path gradientshapeok="t" o:connecttype="rect"/>
+            </v:shapetype>
+            <v:shape id="_x0000_s1031" type="#_x0000_t202" style="position:absolute;left:0;text-align:left;margin-left:0;margin-top:14.4pt;width:185.9pt;height:110.6pt;z-index:251659264;visibility:visible;mso-wrap-style:square;mso-width-percent:400;mso-height-percent:200;mso-wrap-distance-left:9pt;mso-wrap-distance-top:3.6pt;mso-wrap-distance-right:9pt;mso-wrap-distance-bottom:3.6pt;mso-position-horizontal:center;mso-position-horizontal-relative:text;mso-position-vertical:absolute;mso-position-vertical-relative:text;mso-width-percent:400;mso-height-percent:200;mso-width-relative:margin;mso-height-relative:margin;v-text-anchor:top" o:gfxdata="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">
+              <v:textbox style="mso-fit-shape-to-text:t">
+                <w:txbxContent>
+                  <w:p>
+                    <w:pPr>
+                      <w:jc w:val="center"/>
+                    </w:pPr>
+                    <w:proofErr w:type="spellStart"/>
+                    <w:r>
+                      <w:t>TextBox</w:t>
+                    </w:r>
+                    <w:proofErr w:type="spellEnd"/>
+                    <w:r>
+                      <w:t xml:space="preserve"> in Footer</w:t>
+                    </w:r>
+                  </w:p>
+                </w:txbxContent>
+              </v:textbox>
+              <w10:wrap type="square"/>
+            </v:shape>
+          </w:pict>
+        </mc:Fallback>
+      </mc:AlternateContent>
+    </w:r>
+  </w:p>
+  <w:sdt>
+    <w:sdtPr>
+      <w:id w:val="452369130"/>
+      <w:docPartObj>
+        <w:docPartGallery w:val="Page Numbers (Bottom of Page)"/>
+        <w:docPartUnique/>
+      </w:docPartObj>
+    </w:sdtPr>
+    <w:sdtEndPr>
+      <w:rPr>
+        <w:noProof/>
+      </w:rPr>
+    </w:sdtEndPr>
+    <w:sdtContent>
+      <w:p>
+        <w:pPr>
+          <w:pStyle w:val="Footer"/>
+          <w:jc w:val="right"/>
+        </w:pPr>
+        <w:r>
+          <w:fldChar w:fldCharType="begin"/>
+        </w:r>
+        <w:r>
+          <w:instrText xml:space="preserve"> PAGE   \* MERGEFORMAT </w:instrText>
+        </w:r>
+        <w:r>
+          <w:fldChar w:fldCharType="separate"/>
+        </w:r>
+        <w:r>
+          <w:rPr>
+            <w:noProof/>
+          </w:rPr>
+          <w:t>2</w:t>
+        </w:r>
+        <w:r>
+          <w:rPr>
+            <w:noProof/>
+          </w:rPr>
+          <w:fldChar w:fldCharType="end"/>
+        </w:r>
+      </w:p>
+    </w:sdtContent>
+  </w:sdt>
+  <w:p>
+    <w:pPr>
+      <w:pStyle w:val="Footer"/>
+    </w:pPr>
+  </w:p>
+</w:ftr>
+</file>
+
+<file path=word/footer3.xml><?xml version="1.0" encoding="utf-8"?>
+<w:ftr xmlns:wpc="http://schemas.microsoft.com/office/word/2010/wordprocessingCanvas" xmlns:cx="http://schemas.microsoft.com/office/drawing/2014/chartex" xmlns:cx1="http://schemas.microsoft.com/office/drawing/2015/9/8/chartex" xmlns:cx2="http://schemas.microsoft.com/office/drawing/2015/10/21/chartex" xmlns:cx3="http://schemas.microsoft.com/office/drawing/2016/5/9/chartex" xmlns:cx4="http://schemas.microsoft.com/office/drawing/2016/5/10/chartex" xmlns:cx5="http://schemas.microsoft.com/office/drawing/2016/5/11/chartex" xmlns:cx6="http://schemas.microsoft.com/office/drawing/2016/5/12/chartex" xmlns:cx7="http://schemas.microsoft.com/office/drawing/2016/5/13/chartex" xmlns:cx8="http://schemas.microsoft.com/office/drawing/2016/5/14/chartex" xmlns:mc="http://schemas.openxmlformats.org/markup-compatibility/2006" xmlns:aink="http://schemas.microsoft.com/office/drawing/2016/ink" xmlns:am3d="http://schemas.microsoft.com/office/drawing/2017/model3d" xmlns:o="urn:schemas-microsoft-com:office:office" xmlns:oel="http://schemas.microsoft.com/office/2019/extlst" xmlns:r="http://schemas.openxmlformats.org/officeDocument/2006/relationships" xmlns:m="http://schemas.openxmlformats.org/officeDocument/2006/math" xmlns:v="urn:schemas-microsoft-com:vml" xmlns:wp14="http://schemas.microsoft.com/office/word/2010/wordprocessingDrawing" xmlns:wp="http://schemas.openxmlformats.org/drawingml/2006/wordprocessingDrawing" xmlns:w10="urn:schemas-microsoft-com:office:word" xmlns:w="http://schemas.openxmlformats.org/wordprocessingml/2006/main" xmlns:w14="http://schemas.microsoft.com/office/word/2010/wordml" xmlns:w15="http://schemas.microsoft.com/office/word/2012/wordml" xmlns:w16cex="http://schemas.microsoft.com/office/word/2018/wordml/cex" xmlns:w16cid="http://schemas.microsoft.com/office/word/2016/wordml/cid" xmlns:w16="http://schemas.microsoft.com/office/word/2018/wordml" xmlns:w16du="http://schemas.microsoft.com/office/word/2023/wordml/word16du" xmlns:w16sdtdh="http://schemas.microsoft.com/office/word/2020/wordml/sdtdatahash" xmlns:w16sdtfl="http://schemas.microsoft.com/office/word/2024/wordml/sdtformatlock" xmlns:w16se="http://schemas.microsoft.com/office/word/2015/wordml/symex" xmlns:wpg="http://schemas.microsoft.com/office/word/2010/wordprocessingGroup" xmlns:wpi="http://schemas.microsoft.com/office/word/2010/wordprocessingInk" xmlns:wne="http://schemas.microsoft.com/office/word/2006/wordml" xmlns:wps="http://schemas.microsoft.com/office/word/2010/wordprocessingShape" mc:Ignorable="w14 w15 w16se w16cid w16 w16cex w16sdtdh w16sdtfl w16du wp14">
+  <w:p>
+    <w:pPr>
+      <w:pStyle w:val="Footer"/>
+    </w:pPr>
   </w:p>
 </w:ftr>
 </file>
@@ -2010,11 +3211,104 @@
   <w:p>
     <w:pPr>
       <w:pStyle w:val="Header"/>
+    </w:pPr>
+  </w:p>
+</w:hdr>
+</file>
+
+<file path=word/header2.xml><?xml version="1.0" encoding="utf-8"?>
+<w:hdr xmlns:wpc="http://schemas.microsoft.com/office/word/2010/wordprocessingCanvas" xmlns:cx="http://schemas.microsoft.com/office/drawing/2014/chartex" xmlns:cx1="http://schemas.microsoft.com/office/drawing/2015/9/8/chartex" xmlns:cx2="http://schemas.microsoft.com/office/drawing/2015/10/21/chartex" xmlns:cx3="http://schemas.microsoft.com/office/drawing/2016/5/9/chartex" xmlns:cx4="http://schemas.microsoft.com/office/drawing/2016/5/10/chartex" xmlns:cx5="http://schemas.microsoft.com/office/drawing/2016/5/11/chartex" xmlns:cx6="http://schemas.microsoft.com/office/drawing/2016/5/12/chartex" xmlns:cx7="http://schemas.microsoft.com/office/drawing/2016/5/13/chartex" xmlns:cx8="http://schemas.microsoft.com/office/drawing/2016/5/14/chartex" xmlns:mc="http://schemas.openxmlformats.org/markup-compatibility/2006" xmlns:aink="http://schemas.microsoft.com/office/drawing/2016/ink" xmlns:am3d="http://schemas.microsoft.com/office/drawing/2017/model3d" xmlns:o="urn:schemas-microsoft-com:office:office" xmlns:oel="http://schemas.microsoft.com/office/2019/extlst" xmlns:r="http://schemas.openxmlformats.org/officeDocument/2006/relationships" xmlns:m="http://schemas.openxmlformats.org/officeDocument/2006/math" xmlns:v="urn:schemas-microsoft-com:vml" xmlns:wp14="http://schemas.microsoft.com/office/word/2010/wordprocessingDrawing" xmlns:wp="http://schemas.openxmlformats.org/drawingml/2006/wordprocessingDrawing" xmlns:w10="urn:schemas-microsoft-com:office:word" xmlns:w="http://schemas.openxmlformats.org/wordprocessingml/2006/main" xmlns:w14="http://schemas.microsoft.com/office/word/2010/wordml" xmlns:w15="http://schemas.microsoft.com/office/word/2012/wordml" xmlns:w16cex="http://schemas.microsoft.com/office/word/2018/wordml/cex" xmlns:w16cid="http://schemas.microsoft.com/office/word/2016/wordml/cid" xmlns:w16="http://schemas.microsoft.com/office/word/2018/wordml" xmlns:w16du="http://schemas.microsoft.com/office/word/2023/wordml/word16du" xmlns:w16sdtdh="http://schemas.microsoft.com/office/word/2020/wordml/sdtdatahash" xmlns:w16sdtfl="http://schemas.microsoft.com/office/word/2024/wordml/sdtformatlock" xmlns:w16se="http://schemas.microsoft.com/office/word/2015/wordml/symex" xmlns:wpg="http://schemas.microsoft.com/office/word/2010/wordprocessingGroup" xmlns:wpi="http://schemas.microsoft.com/office/word/2010/wordprocessingInk" xmlns:wne="http://schemas.microsoft.com/office/word/2006/wordml" xmlns:wps="http://schemas.microsoft.com/office/word/2010/wordprocessingShape" mc:Ignorable="w14 w15 w16se w16cid w16 w16cex w16sdtdh w16sdtfl w16du wp14">
+  <w:p>
+    <w:pPr>
+      <w:pStyle w:val="Header"/>
+      <w:jc w:val="center"/>
+      <w:rPr>
+        <w:b/>
+        <w:bCs/>
+      </w:rPr>
+    </w:pPr>
+    <w:r>
+      <w:t xml:space="preserve">TEST </w:t>
+    </w:r>
+    <w:r>
+      <w:rPr>
+        <w:b/>
+        <w:bCs/>
+      </w:rPr>
+      <w:t>HEADER</w:t>
+    </w:r>
+  </w:p>
+  <w:p>
+    <w:pPr>
+      <w:pStyle w:val="Header"/>
       <w:jc w:val="center"/>
     </w:pPr>
     <w:r>
-      <w:t>TEST HEADER</w:t>
+      <w:t>Header line 2</w:t>
     </w:r>
+  </w:p>
+  <w:p>
+    <w:pPr>
+      <w:pStyle w:val="Header"/>
+      <w:jc w:val="center"/>
+    </w:pPr>
+    <w:r>
+      <w:rPr>
+        <w:noProof/>
+        <w14:ligatures w14:val="standardContextual"/>
+      </w:rPr>
+      <w:drawing>
+        <wp:inline distT="0" distB="0" distL="0" distR="0" wp14:anchorId="50576DDF" wp14:editId="1973AC71">
+          <wp:extent cx="409262" cy="409262"/>
+          <wp:effectExtent l="0" t="0" r="0" b="0"/>
+          <wp:docPr id="2064423161" name="Picture 6" descr="A diamond on a screen&#10;&#10;AI-generated content may be incorrect."/>
+          <wp:cNvGraphicFramePr>
+            <a:graphicFrameLocks xmlns:a="http://schemas.openxmlformats.org/drawingml/2006/main" noChangeAspect="1"/>
+          </wp:cNvGraphicFramePr>
+          <a:graphic xmlns:a="http://schemas.openxmlformats.org/drawingml/2006/main">
+            <a:graphicData uri="http://schemas.openxmlformats.org/drawingml/2006/picture">
+              <pic:pic xmlns:pic="http://schemas.openxmlformats.org/drawingml/2006/picture">
+                <pic:nvPicPr>
+                  <pic:cNvPr id="2064423161" name="Picture 6" descr="A diamond on a screen&#10;&#10;AI-generated content may be incorrect."/>
+                  <pic:cNvPicPr/>
+                </pic:nvPicPr>
+                <pic:blipFill>
+                  <a:blip r:embed="rId1">
+                    <a:extLst>
+                      <a:ext uri="{28A0092B-C50C-407E-A947-70E740481C1C}">
+                        <a14:useLocalDpi xmlns:a14="http://schemas.microsoft.com/office/drawing/2010/main" val="0"/>
+                      </a:ext>
+                    </a:extLst>
+                  </a:blip>
+                  <a:stretch>
+                    <a:fillRect/>
+                  </a:stretch>
+                </pic:blipFill>
+                <pic:spPr>
+                  <a:xfrm flipH="1">
+                    <a:off x="0" y="0"/>
+                    <a:ext cx="423672" cy="423672"/>
+                  </a:xfrm>
+                  <a:prstGeom prst="rect">
+                    <a:avLst/>
+                  </a:prstGeom>
+                </pic:spPr>
+              </pic:pic>
+            </a:graphicData>
+          </a:graphic>
+        </wp:inline>
+      </w:drawing>
+    </w:r>
+  </w:p>
+</w:hdr>
+</file>
+
+<file path=word/header3.xml><?xml version="1.0" encoding="utf-8"?>
+<w:hdr xmlns:wpc="http://schemas.microsoft.com/office/word/2010/wordprocessingCanvas" xmlns:cx="http://schemas.microsoft.com/office/drawing/2014/chartex" xmlns:cx1="http://schemas.microsoft.com/office/drawing/2015/9/8/chartex" xmlns:cx2="http://schemas.microsoft.com/office/drawing/2015/10/21/chartex" xmlns:cx3="http://schemas.microsoft.com/office/drawing/2016/5/9/chartex" xmlns:cx4="http://schemas.microsoft.com/office/drawing/2016/5/10/chartex" xmlns:cx5="http://schemas.microsoft.com/office/drawing/2016/5/11/chartex" xmlns:cx6="http://schemas.microsoft.com/office/drawing/2016/5/12/chartex" xmlns:cx7="http://schemas.microsoft.com/office/drawing/2016/5/13/chartex" xmlns:cx8="http://schemas.microsoft.com/office/drawing/2016/5/14/chartex" xmlns:mc="http://schemas.openxmlformats.org/markup-compatibility/2006" xmlns:aink="http://schemas.microsoft.com/office/drawing/2016/ink" xmlns:am3d="http://schemas.microsoft.com/office/drawing/2017/model3d" xmlns:o="urn:schemas-microsoft-com:office:office" xmlns:oel="http://schemas.microsoft.com/office/2019/extlst" xmlns:r="http://schemas.openxmlformats.org/officeDocument/2006/relationships" xmlns:m="http://schemas.openxmlformats.org/officeDocument/2006/math" xmlns:v="urn:schemas-microsoft-com:vml" xmlns:wp14="http://schemas.microsoft.com/office/word/2010/wordprocessingDrawing" xmlns:wp="http://schemas.openxmlformats.org/drawingml/2006/wordprocessingDrawing" xmlns:w10="urn:schemas-microsoft-com:office:word" xmlns:w="http://schemas.openxmlformats.org/wordprocessingml/2006/main" xmlns:w14="http://schemas.microsoft.com/office/word/2010/wordml" xmlns:w15="http://schemas.microsoft.com/office/word/2012/wordml" xmlns:w16cex="http://schemas.microsoft.com/office/word/2018/wordml/cex" xmlns:w16cid="http://schemas.microsoft.com/office/word/2016/wordml/cid" xmlns:w16="http://schemas.microsoft.com/office/word/2018/wordml" xmlns:w16du="http://schemas.microsoft.com/office/word/2023/wordml/word16du" xmlns:w16sdtdh="http://schemas.microsoft.com/office/word/2020/wordml/sdtdatahash" xmlns:w16sdtfl="http://schemas.microsoft.com/office/word/2024/wordml/sdtformatlock" xmlns:w16se="http://schemas.microsoft.com/office/word/2015/wordml/symex" xmlns:wpg="http://schemas.microsoft.com/office/word/2010/wordprocessingGroup" xmlns:wpi="http://schemas.microsoft.com/office/word/2010/wordprocessingInk" xmlns:wne="http://schemas.microsoft.com/office/word/2006/wordml" xmlns:wps="http://schemas.microsoft.com/office/word/2010/wordprocessingShape" mc:Ignorable="w14 w15 w16se w16cid w16 w16cex w16sdtdh w16sdtfl w16du wp14">
+  <w:p>
+    <w:pPr>
+      <w:pStyle w:val="Header"/>
+    </w:pPr>
   </w:p>
 </w:hdr>
 </file>
@@ -2168,6 +3462,320 @@
     </w:lvl>
   </w:abstractNum>
   <w:abstractNum w:abstractNumId="4" w15:restartNumberingAfterBreak="0">
+    <w:nsid w:val="455F144C"/>
+    <w:multiLevelType w:val="hybridMultilevel"/>
+    <w:tmpl w:val="BB1A5050"/>
+    <w:lvl w:ilvl="0" w:tplc="B4CC9848">
+      <w:numFmt w:val="bullet"/>
+      <w:lvlText w:val="•"/>
+      <w:lvlJc w:val="left"/>
+      <w:pPr>
+        <w:ind w:left="720" w:hanging="360"/>
+      </w:pPr>
+      <w:rPr>
+        <w:rFonts w:ascii="Aptos" w:eastAsiaTheme="minorEastAsia" w:hAnsi="Aptos" w:cstheme="minorBidi" w:hint="default"/>
+      </w:rPr>
+    </w:lvl>
+    <w:lvl w:ilvl="1" w:tplc="04090003" w:tentative="1">
+      <w:start w:val="1"/>
+      <w:numFmt w:val="bullet"/>
+      <w:lvlText w:val="o"/>
+      <w:lvlJc w:val="left"/>
+      <w:pPr>
+        <w:ind w:left="1440" w:hanging="360"/>
+      </w:pPr>
+      <w:rPr>
+        <w:rFonts w:ascii="Courier New" w:hAnsi="Courier New" w:cs="Courier New" w:hint="default"/>
+      </w:rPr>
+    </w:lvl>
+    <w:lvl w:ilvl="2" w:tplc="04090005" w:tentative="1">
+      <w:start w:val="1"/>
+      <w:numFmt w:val="bullet"/>
+      <w:lvlText w:val=""/>
+      <w:lvlJc w:val="left"/>
+      <w:pPr>
+        <w:ind w:left="2160" w:hanging="360"/>
+      </w:pPr>
+      <w:rPr>
+        <w:rFonts w:ascii="Wingdings" w:hAnsi="Wingdings" w:hint="default"/>
+      </w:rPr>
+    </w:lvl>
+    <w:lvl w:ilvl="3" w:tplc="04090001" w:tentative="1">
+      <w:start w:val="1"/>
+      <w:numFmt w:val="bullet"/>
+      <w:lvlText w:val=""/>
+      <w:lvlJc w:val="left"/>
+      <w:pPr>
+        <w:ind w:left="2880" w:hanging="360"/>
+      </w:pPr>
+      <w:rPr>
+        <w:rFonts w:ascii="Symbol" w:hAnsi="Symbol" w:hint="default"/>
+      </w:rPr>
+    </w:lvl>
+    <w:lvl w:ilvl="4" w:tplc="04090003" w:tentative="1">
+      <w:start w:val="1"/>
+      <w:numFmt w:val="bullet"/>
+      <w:lvlText w:val="o"/>
+      <w:lvlJc w:val="left"/>
+      <w:pPr>
+        <w:ind w:left="3600" w:hanging="360"/>
+      </w:pPr>
+      <w:rPr>
+        <w:rFonts w:ascii="Courier New" w:hAnsi="Courier New" w:cs="Courier New" w:hint="default"/>
+      </w:rPr>
+    </w:lvl>
+    <w:lvl w:ilvl="5" w:tplc="04090005" w:tentative="1">
+      <w:start w:val="1"/>
+      <w:numFmt w:val="bullet"/>
+      <w:lvlText w:val=""/>
+      <w:lvlJc w:val="left"/>
+      <w:pPr>
+        <w:ind w:left="4320" w:hanging="360"/>
+      </w:pPr>
+      <w:rPr>
+        <w:rFonts w:ascii="Wingdings" w:hAnsi="Wingdings" w:hint="default"/>
+      </w:rPr>
+    </w:lvl>
+    <w:lvl w:ilvl="6" w:tplc="04090001" w:tentative="1">
+      <w:start w:val="1"/>
+      <w:numFmt w:val="bullet"/>
+      <w:lvlText w:val=""/>
+      <w:lvlJc w:val="left"/>
+      <w:pPr>
+        <w:ind w:left="5040" w:hanging="360"/>
+      </w:pPr>
+      <w:rPr>
+        <w:rFonts w:ascii="Symbol" w:hAnsi="Symbol" w:hint="default"/>
+      </w:rPr>
+    </w:lvl>
+    <w:lvl w:ilvl="7" w:tplc="04090003" w:tentative="1">
+      <w:start w:val="1"/>
+      <w:numFmt w:val="bullet"/>
+      <w:lvlText w:val="o"/>
+      <w:lvlJc w:val="left"/>
+      <w:pPr>
+        <w:ind w:left="5760" w:hanging="360"/>
+      </w:pPr>
+      <w:rPr>
+        <w:rFonts w:ascii="Courier New" w:hAnsi="Courier New" w:cs="Courier New" w:hint="default"/>
+      </w:rPr>
+    </w:lvl>
+    <w:lvl w:ilvl="8" w:tplc="04090005" w:tentative="1">
+      <w:start w:val="1"/>
+      <w:numFmt w:val="bullet"/>
+      <w:lvlText w:val=""/>
+      <w:lvlJc w:val="left"/>
+      <w:pPr>
+        <w:ind w:left="6480" w:hanging="360"/>
+      </w:pPr>
+      <w:rPr>
+        <w:rFonts w:ascii="Wingdings" w:hAnsi="Wingdings" w:hint="default"/>
+      </w:rPr>
+    </w:lvl>
+  </w:abstractNum>
+  <w:abstractNum w:abstractNumId="5" w15:restartNumberingAfterBreak="0">
+    <w:nsid w:val="477631A3"/>
+    <w:multiLevelType w:val="hybridMultilevel"/>
+    <w:tmpl w:val="028044CA"/>
+    <w:lvl w:ilvl="0" w:tplc="0409000F">
+      <w:start w:val="1"/>
+      <w:numFmt w:val="decimal"/>
+      <w:lvlText w:val="%1."/>
+      <w:lvlJc w:val="left"/>
+      <w:pPr>
+        <w:ind w:left="720" w:hanging="360"/>
+      </w:pPr>
+      <w:rPr>
+        <w:rFonts w:hint="default"/>
+      </w:rPr>
+    </w:lvl>
+    <w:lvl w:ilvl="1" w:tplc="04090019" w:tentative="1">
+      <w:start w:val="1"/>
+      <w:numFmt w:val="lowerLetter"/>
+      <w:lvlText w:val="%2."/>
+      <w:lvlJc w:val="left"/>
+      <w:pPr>
+        <w:ind w:left="1440" w:hanging="360"/>
+      </w:pPr>
+    </w:lvl>
+    <w:lvl w:ilvl="2" w:tplc="0409001B" w:tentative="1">
+      <w:start w:val="1"/>
+      <w:numFmt w:val="lowerRoman"/>
+      <w:lvlText w:val="%3."/>
+      <w:lvlJc w:val="right"/>
+      <w:pPr>
+        <w:ind w:left="2160" w:hanging="180"/>
+      </w:pPr>
+    </w:lvl>
+    <w:lvl w:ilvl="3" w:tplc="0409000F" w:tentative="1">
+      <w:start w:val="1"/>
+      <w:numFmt w:val="decimal"/>
+      <w:lvlText w:val="%4."/>
+      <w:lvlJc w:val="left"/>
+      <w:pPr>
+        <w:ind w:left="2880" w:hanging="360"/>
+      </w:pPr>
+    </w:lvl>
+    <w:lvl w:ilvl="4" w:tplc="04090019" w:tentative="1">
+      <w:start w:val="1"/>
+      <w:numFmt w:val="lowerLetter"/>
+      <w:lvlText w:val="%5."/>
+      <w:lvlJc w:val="left"/>
+      <w:pPr>
+        <w:ind w:left="3600" w:hanging="360"/>
+      </w:pPr>
+    </w:lvl>
+    <w:lvl w:ilvl="5" w:tplc="0409001B" w:tentative="1">
+      <w:start w:val="1"/>
+      <w:numFmt w:val="lowerRoman"/>
+      <w:lvlText w:val="%6."/>
+      <w:lvlJc w:val="right"/>
+      <w:pPr>
+        <w:ind w:left="4320" w:hanging="180"/>
+      </w:pPr>
+    </w:lvl>
+    <w:lvl w:ilvl="6" w:tplc="0409000F" w:tentative="1">
+      <w:start w:val="1"/>
+      <w:numFmt w:val="decimal"/>
+      <w:lvlText w:val="%7."/>
+      <w:lvlJc w:val="left"/>
+      <w:pPr>
+        <w:ind w:left="5040" w:hanging="360"/>
+      </w:pPr>
+    </w:lvl>
+    <w:lvl w:ilvl="7" w:tplc="04090019" w:tentative="1">
+      <w:start w:val="1"/>
+      <w:numFmt w:val="lowerLetter"/>
+      <w:lvlText w:val="%8."/>
+      <w:lvlJc w:val="left"/>
+      <w:pPr>
+        <w:ind w:left="5760" w:hanging="360"/>
+      </w:pPr>
+    </w:lvl>
+    <w:lvl w:ilvl="8" w:tplc="0409001B" w:tentative="1">
+      <w:start w:val="1"/>
+      <w:numFmt w:val="lowerRoman"/>
+      <w:lvlText w:val="%9."/>
+      <w:lvlJc w:val="right"/>
+      <w:pPr>
+        <w:ind w:left="6480" w:hanging="180"/>
+      </w:pPr>
+    </w:lvl>
+  </w:abstractNum>
+  <w:abstractNum w:abstractNumId="6" w15:restartNumberingAfterBreak="0">
+    <w:nsid w:val="4F5653BA"/>
+    <w:multiLevelType w:val="hybridMultilevel"/>
+    <w:tmpl w:val="7D0EEB16"/>
+    <w:lvl w:ilvl="0" w:tplc="04090001">
+      <w:start w:val="1"/>
+      <w:numFmt w:val="bullet"/>
+      <w:lvlText w:val=""/>
+      <w:lvlJc w:val="left"/>
+      <w:pPr>
+        <w:ind w:left="720" w:hanging="360"/>
+      </w:pPr>
+      <w:rPr>
+        <w:rFonts w:ascii="Symbol" w:hAnsi="Symbol" w:hint="default"/>
+      </w:rPr>
+    </w:lvl>
+    <w:lvl w:ilvl="1" w:tplc="04090003" w:tentative="1">
+      <w:start w:val="1"/>
+      <w:numFmt w:val="bullet"/>
+      <w:lvlText w:val="o"/>
+      <w:lvlJc w:val="left"/>
+      <w:pPr>
+        <w:ind w:left="1440" w:hanging="360"/>
+      </w:pPr>
+      <w:rPr>
+        <w:rFonts w:ascii="Courier New" w:hAnsi="Courier New" w:cs="Courier New" w:hint="default"/>
+      </w:rPr>
+    </w:lvl>
+    <w:lvl w:ilvl="2" w:tplc="04090005" w:tentative="1">
+      <w:start w:val="1"/>
+      <w:numFmt w:val="bullet"/>
+      <w:lvlText w:val=""/>
+      <w:lvlJc w:val="left"/>
+      <w:pPr>
+        <w:ind w:left="2160" w:hanging="360"/>
+      </w:pPr>
+      <w:rPr>
+        <w:rFonts w:ascii="Wingdings" w:hAnsi="Wingdings" w:hint="default"/>
+      </w:rPr>
+    </w:lvl>
+    <w:lvl w:ilvl="3" w:tplc="04090001" w:tentative="1">
+      <w:start w:val="1"/>
+      <w:numFmt w:val="bullet"/>
+      <w:lvlText w:val=""/>
+      <w:lvlJc w:val="left"/>
+      <w:pPr>
+        <w:ind w:left="2880" w:hanging="360"/>
+      </w:pPr>
+      <w:rPr>
+        <w:rFonts w:ascii="Symbol" w:hAnsi="Symbol" w:hint="default"/>
+      </w:rPr>
+    </w:lvl>
+    <w:lvl w:ilvl="4" w:tplc="04090003" w:tentative="1">
+      <w:start w:val="1"/>
+      <w:numFmt w:val="bullet"/>
+      <w:lvlText w:val="o"/>
+      <w:lvlJc w:val="left"/>
+      <w:pPr>
+        <w:ind w:left="3600" w:hanging="360"/>
+      </w:pPr>
+      <w:rPr>
+        <w:rFonts w:ascii="Courier New" w:hAnsi="Courier New" w:cs="Courier New" w:hint="default"/>
+      </w:rPr>
+    </w:lvl>
+    <w:lvl w:ilvl="5" w:tplc="04090005" w:tentative="1">
+      <w:start w:val="1"/>
+      <w:numFmt w:val="bullet"/>
+      <w:lvlText w:val=""/>
+      <w:lvlJc w:val="left"/>
+      <w:pPr>
+        <w:ind w:left="4320" w:hanging="360"/>
+      </w:pPr>
+      <w:rPr>
+        <w:rFonts w:ascii="Wingdings" w:hAnsi="Wingdings" w:hint="default"/>
+      </w:rPr>
+    </w:lvl>
+    <w:lvl w:ilvl="6" w:tplc="04090001" w:tentative="1">
+      <w:start w:val="1"/>
+      <w:numFmt w:val="bullet"/>
+      <w:lvlText w:val=""/>
+      <w:lvlJc w:val="left"/>
+      <w:pPr>
+        <w:ind w:left="5040" w:hanging="360"/>
+      </w:pPr>
+      <w:rPr>
+        <w:rFonts w:ascii="Symbol" w:hAnsi="Symbol" w:hint="default"/>
+      </w:rPr>
+    </w:lvl>
+    <w:lvl w:ilvl="7" w:tplc="04090003" w:tentative="1">
+      <w:start w:val="1"/>
+      <w:numFmt w:val="bullet"/>
+      <w:lvlText w:val="o"/>
+      <w:lvlJc w:val="left"/>
+      <w:pPr>
+        <w:ind w:left="5760" w:hanging="360"/>
+      </w:pPr>
+      <w:rPr>
+        <w:rFonts w:ascii="Courier New" w:hAnsi="Courier New" w:cs="Courier New" w:hint="default"/>
+      </w:rPr>
+    </w:lvl>
+    <w:lvl w:ilvl="8" w:tplc="04090005" w:tentative="1">
+      <w:start w:val="1"/>
+      <w:numFmt w:val="bullet"/>
+      <w:lvlText w:val=""/>
+      <w:lvlJc w:val="left"/>
+      <w:pPr>
+        <w:ind w:left="6480" w:hanging="360"/>
+      </w:pPr>
+      <w:rPr>
+        <w:rFonts w:ascii="Wingdings" w:hAnsi="Wingdings" w:hint="default"/>
+      </w:rPr>
+    </w:lvl>
+  </w:abstractNum>
+  <w:abstractNum w:abstractNumId="7" w15:restartNumberingAfterBreak="0">
     <w:nsid w:val="7224323E"/>
     <w:multiLevelType w:val="hybridMultilevel"/>
     <w:tmpl w:val="74901BD8"/>
@@ -2278,6 +3886,204 @@
       <w:rPr>
         <w:rFonts w:ascii="Wingdings" w:hAnsi="Wingdings" w:hint="default"/>
       </w:rPr>
+    </w:lvl>
+  </w:abstractNum>
+  <w:abstractNum w:abstractNumId="8" w15:restartNumberingAfterBreak="0">
+    <w:nsid w:val="752863ED"/>
+    <w:multiLevelType w:val="hybridMultilevel"/>
+    <w:tmpl w:val="A0904656"/>
+    <w:lvl w:ilvl="0" w:tplc="B4CC9848">
+      <w:numFmt w:val="bullet"/>
+      <w:lvlText w:val="•"/>
+      <w:lvlJc w:val="left"/>
+      <w:pPr>
+        <w:ind w:left="720" w:hanging="360"/>
+      </w:pPr>
+      <w:rPr>
+        <w:rFonts w:ascii="Aptos" w:eastAsiaTheme="minorEastAsia" w:hAnsi="Aptos" w:cstheme="minorBidi" w:hint="default"/>
+      </w:rPr>
+    </w:lvl>
+    <w:lvl w:ilvl="1" w:tplc="04090003" w:tentative="1">
+      <w:start w:val="1"/>
+      <w:numFmt w:val="bullet"/>
+      <w:lvlText w:val="o"/>
+      <w:lvlJc w:val="left"/>
+      <w:pPr>
+        <w:ind w:left="1440" w:hanging="360"/>
+      </w:pPr>
+      <w:rPr>
+        <w:rFonts w:ascii="Courier New" w:hAnsi="Courier New" w:cs="Courier New" w:hint="default"/>
+      </w:rPr>
+    </w:lvl>
+    <w:lvl w:ilvl="2" w:tplc="04090005" w:tentative="1">
+      <w:start w:val="1"/>
+      <w:numFmt w:val="bullet"/>
+      <w:lvlText w:val=""/>
+      <w:lvlJc w:val="left"/>
+      <w:pPr>
+        <w:ind w:left="2160" w:hanging="360"/>
+      </w:pPr>
+      <w:rPr>
+        <w:rFonts w:ascii="Wingdings" w:hAnsi="Wingdings" w:hint="default"/>
+      </w:rPr>
+    </w:lvl>
+    <w:lvl w:ilvl="3" w:tplc="04090001" w:tentative="1">
+      <w:start w:val="1"/>
+      <w:numFmt w:val="bullet"/>
+      <w:lvlText w:val=""/>
+      <w:lvlJc w:val="left"/>
+      <w:pPr>
+        <w:ind w:left="2880" w:hanging="360"/>
+      </w:pPr>
+      <w:rPr>
+        <w:rFonts w:ascii="Symbol" w:hAnsi="Symbol" w:hint="default"/>
+      </w:rPr>
+    </w:lvl>
+    <w:lvl w:ilvl="4" w:tplc="04090003" w:tentative="1">
+      <w:start w:val="1"/>
+      <w:numFmt w:val="bullet"/>
+      <w:lvlText w:val="o"/>
+      <w:lvlJc w:val="left"/>
+      <w:pPr>
+        <w:ind w:left="3600" w:hanging="360"/>
+      </w:pPr>
+      <w:rPr>
+        <w:rFonts w:ascii="Courier New" w:hAnsi="Courier New" w:cs="Courier New" w:hint="default"/>
+      </w:rPr>
+    </w:lvl>
+    <w:lvl w:ilvl="5" w:tplc="04090005" w:tentative="1">
+      <w:start w:val="1"/>
+      <w:numFmt w:val="bullet"/>
+      <w:lvlText w:val=""/>
+      <w:lvlJc w:val="left"/>
+      <w:pPr>
+        <w:ind w:left="4320" w:hanging="360"/>
+      </w:pPr>
+      <w:rPr>
+        <w:rFonts w:ascii="Wingdings" w:hAnsi="Wingdings" w:hint="default"/>
+      </w:rPr>
+    </w:lvl>
+    <w:lvl w:ilvl="6" w:tplc="04090001" w:tentative="1">
+      <w:start w:val="1"/>
+      <w:numFmt w:val="bullet"/>
+      <w:lvlText w:val=""/>
+      <w:lvlJc w:val="left"/>
+      <w:pPr>
+        <w:ind w:left="5040" w:hanging="360"/>
+      </w:pPr>
+      <w:rPr>
+        <w:rFonts w:ascii="Symbol" w:hAnsi="Symbol" w:hint="default"/>
+      </w:rPr>
+    </w:lvl>
+    <w:lvl w:ilvl="7" w:tplc="04090003" w:tentative="1">
+      <w:start w:val="1"/>
+      <w:numFmt w:val="bullet"/>
+      <w:lvlText w:val="o"/>
+      <w:lvlJc w:val="left"/>
+      <w:pPr>
+        <w:ind w:left="5760" w:hanging="360"/>
+      </w:pPr>
+      <w:rPr>
+        <w:rFonts w:ascii="Courier New" w:hAnsi="Courier New" w:cs="Courier New" w:hint="default"/>
+      </w:rPr>
+    </w:lvl>
+    <w:lvl w:ilvl="8" w:tplc="04090005" w:tentative="1">
+      <w:start w:val="1"/>
+      <w:numFmt w:val="bullet"/>
+      <w:lvlText w:val=""/>
+      <w:lvlJc w:val="left"/>
+      <w:pPr>
+        <w:ind w:left="6480" w:hanging="360"/>
+      </w:pPr>
+      <w:rPr>
+        <w:rFonts w:ascii="Wingdings" w:hAnsi="Wingdings" w:hint="default"/>
+      </w:rPr>
+    </w:lvl>
+  </w:abstractNum>
+  <w:abstractNum w:abstractNumId="9" w15:restartNumberingAfterBreak="0">
+    <w:nsid w:val="784B3113"/>
+    <w:multiLevelType w:val="hybridMultilevel"/>
+    <w:tmpl w:val="B628B316"/>
+    <w:lvl w:ilvl="0" w:tplc="0409000F">
+      <w:start w:val="1"/>
+      <w:numFmt w:val="decimal"/>
+      <w:lvlText w:val="%1."/>
+      <w:lvlJc w:val="left"/>
+      <w:pPr>
+        <w:ind w:left="720" w:hanging="360"/>
+      </w:pPr>
+    </w:lvl>
+    <w:lvl w:ilvl="1" w:tplc="04090019" w:tentative="1">
+      <w:start w:val="1"/>
+      <w:numFmt w:val="lowerLetter"/>
+      <w:lvlText w:val="%2."/>
+      <w:lvlJc w:val="left"/>
+      <w:pPr>
+        <w:ind w:left="1440" w:hanging="360"/>
+      </w:pPr>
+    </w:lvl>
+    <w:lvl w:ilvl="2" w:tplc="0409001B" w:tentative="1">
+      <w:start w:val="1"/>
+      <w:numFmt w:val="lowerRoman"/>
+      <w:lvlText w:val="%3."/>
+      <w:lvlJc w:val="right"/>
+      <w:pPr>
+        <w:ind w:left="2160" w:hanging="180"/>
+      </w:pPr>
+    </w:lvl>
+    <w:lvl w:ilvl="3" w:tplc="0409000F" w:tentative="1">
+      <w:start w:val="1"/>
+      <w:numFmt w:val="decimal"/>
+      <w:lvlText w:val="%4."/>
+      <w:lvlJc w:val="left"/>
+      <w:pPr>
+        <w:ind w:left="2880" w:hanging="360"/>
+      </w:pPr>
+    </w:lvl>
+    <w:lvl w:ilvl="4" w:tplc="04090019" w:tentative="1">
+      <w:start w:val="1"/>
+      <w:numFmt w:val="lowerLetter"/>
+      <w:lvlText w:val="%5."/>
+      <w:lvlJc w:val="left"/>
+      <w:pPr>
+        <w:ind w:left="3600" w:hanging="360"/>
+      </w:pPr>
+    </w:lvl>
+    <w:lvl w:ilvl="5" w:tplc="0409001B" w:tentative="1">
+      <w:start w:val="1"/>
+      <w:numFmt w:val="lowerRoman"/>
+      <w:lvlText w:val="%6."/>
+      <w:lvlJc w:val="right"/>
+      <w:pPr>
+        <w:ind w:left="4320" w:hanging="180"/>
+      </w:pPr>
+    </w:lvl>
+    <w:lvl w:ilvl="6" w:tplc="0409000F" w:tentative="1">
+      <w:start w:val="1"/>
+      <w:numFmt w:val="decimal"/>
+      <w:lvlText w:val="%7."/>
+      <w:lvlJc w:val="left"/>
+      <w:pPr>
+        <w:ind w:left="5040" w:hanging="360"/>
+      </w:pPr>
+    </w:lvl>
+    <w:lvl w:ilvl="7" w:tplc="04090019" w:tentative="1">
+      <w:start w:val="1"/>
+      <w:numFmt w:val="lowerLetter"/>
+      <w:lvlText w:val="%8."/>
+      <w:lvlJc w:val="left"/>
+      <w:pPr>
+        <w:ind w:left="5760" w:hanging="360"/>
+      </w:pPr>
+    </w:lvl>
+    <w:lvl w:ilvl="8" w:tplc="0409001B" w:tentative="1">
+      <w:start w:val="1"/>
+      <w:numFmt w:val="lowerRoman"/>
+      <w:lvlText w:val="%9."/>
+      <w:lvlJc w:val="right"/>
+      <w:pPr>
+        <w:ind w:left="6480" w:hanging="180"/>
+      </w:pPr>
     </w:lvl>
   </w:abstractNum>
   <w:num w:numId="1" w16cid:durableId="46688619">
@@ -2290,10 +4096,25 @@
     <w:abstractNumId w:val="1"/>
   </w:num>
   <w:num w:numId="4" w16cid:durableId="429206563">
-    <w:abstractNumId w:val="4"/>
+    <w:abstractNumId w:val="7"/>
   </w:num>
   <w:num w:numId="5" w16cid:durableId="147090789">
     <w:abstractNumId w:val="3"/>
+  </w:num>
+  <w:num w:numId="6" w16cid:durableId="1227180303">
+    <w:abstractNumId w:val="9"/>
+  </w:num>
+  <w:num w:numId="7" w16cid:durableId="326979587">
+    <w:abstractNumId w:val="6"/>
+  </w:num>
+  <w:num w:numId="8" w16cid:durableId="504252082">
+    <w:abstractNumId w:val="8"/>
+  </w:num>
+  <w:num w:numId="9" w16cid:durableId="867260990">
+    <w:abstractNumId w:val="4"/>
+  </w:num>
+  <w:num w:numId="10" w16cid:durableId="757600169">
+    <w:abstractNumId w:val="5"/>
   </w:num>
 </w:numbering>
 </file>
@@ -2831,7 +4652,6 @@
     <w:next w:val="Normal"/>
     <w:link w:val="Heading6Char"/>
     <w:uiPriority w:val="9"/>
-    <w:semiHidden/>
     <w:unhideWhenUsed/>
     <w:qFormat/>
     <w:rsid w:val="00C05404"/>
@@ -3008,7 +4828,6 @@
     <w:basedOn w:val="DefaultParagraphFont"/>
     <w:link w:val="Heading6"/>
     <w:uiPriority w:val="9"/>
-    <w:semiHidden/>
     <w:rsid w:val="00C05404"/>
     <w:rPr>
       <w:rFonts w:eastAsiaTheme="majorEastAsia" w:cstheme="majorBidi"/>
@@ -3442,6 +5261,133 @@
       <w:szCs w:val="20"/>
       <w14:ligatures w14:val="none"/>
     </w:rPr>
+  </w:style>
+  <w:style w:type="character" w:styleId="FollowedHyperlink">
+    <w:name w:val="FollowedHyperlink"/>
+    <w:basedOn w:val="DefaultParagraphFont"/>
+    <w:uiPriority w:val="99"/>
+    <w:semiHidden/>
+    <w:unhideWhenUsed/>
+    <w:rsid w:val="009D11D1"/>
+    <w:rPr>
+      <w:color w:val="96607D" w:themeColor="followedHyperlink"/>
+      <w:u w:val="single"/>
+    </w:rPr>
+  </w:style>
+  <w:style w:type="character" w:styleId="UnresolvedMention">
+    <w:name w:val="Unresolved Mention"/>
+    <w:basedOn w:val="DefaultParagraphFont"/>
+    <w:uiPriority w:val="99"/>
+    <w:semiHidden/>
+    <w:unhideWhenUsed/>
+    <w:rsid w:val="009D11D1"/>
+    <w:rPr>
+      <w:color w:val="605E5C"/>
+      <w:shd w:val="clear" w:color="auto" w:fill="E1DFDD"/>
+    </w:rPr>
+  </w:style>
+  <w:style w:type="paragraph" w:styleId="Revision">
+    <w:name w:val="Revision"/>
+    <w:hidden/>
+    <w:uiPriority w:val="99"/>
+    <w:semiHidden/>
+    <w:rsid w:val="00FD72F1"/>
+    <w:pPr>
+      <w:spacing w:after="0" w:line="240" w:lineRule="auto"/>
+    </w:pPr>
+    <w:rPr>
+      <w:rFonts w:eastAsiaTheme="minorEastAsia"/>
+      <w:kern w:val="0"/>
+      <w:sz w:val="22"/>
+      <w:szCs w:val="22"/>
+      <w14:ligatures w14:val="none"/>
+    </w:rPr>
+  </w:style>
+  <w:style w:type="paragraph" w:styleId="CommentSubject">
+    <w:name w:val="annotation subject"/>
+    <w:basedOn w:val="CommentText"/>
+    <w:next w:val="CommentText"/>
+    <w:link w:val="CommentSubjectChar"/>
+    <w:uiPriority w:val="99"/>
+    <w:semiHidden/>
+    <w:unhideWhenUsed/>
+    <w:rsid w:val="000F0AB7"/>
+    <w:rPr>
+      <w:b/>
+      <w:bCs/>
+    </w:rPr>
+  </w:style>
+  <w:style w:type="character" w:customStyle="1" w:styleId="CommentSubjectChar">
+    <w:name w:val="Comment Subject Char"/>
+    <w:basedOn w:val="CommentTextChar"/>
+    <w:link w:val="CommentSubject"/>
+    <w:uiPriority w:val="99"/>
+    <w:semiHidden/>
+    <w:rsid w:val="000F0AB7"/>
+    <w:rPr>
+      <w:rFonts w:eastAsiaTheme="minorEastAsia"/>
+      <w:b/>
+      <w:bCs/>
+      <w:kern w:val="0"/>
+      <w:sz w:val="20"/>
+      <w:szCs w:val="20"/>
+      <w14:ligatures w14:val="none"/>
+    </w:rPr>
+  </w:style>
+  <w:style w:type="paragraph" w:styleId="TOCHeading">
+    <w:name w:val="TOC Heading"/>
+    <w:basedOn w:val="Heading1"/>
+    <w:next w:val="Normal"/>
+    <w:uiPriority w:val="39"/>
+    <w:unhideWhenUsed/>
+    <w:qFormat/>
+    <w:rsid w:val="00351C7C"/>
+    <w:pPr>
+      <w:spacing w:before="240" w:after="0" w:line="259" w:lineRule="auto"/>
+      <w:outlineLvl w:val="9"/>
+    </w:pPr>
+    <w:rPr>
+      <w:sz w:val="32"/>
+      <w:szCs w:val="32"/>
+    </w:rPr>
+  </w:style>
+  <w:style w:type="paragraph" w:styleId="TOC3">
+    <w:name w:val="toc 3"/>
+    <w:basedOn w:val="Normal"/>
+    <w:next w:val="Normal"/>
+    <w:autoRedefine/>
+    <w:uiPriority w:val="39"/>
+    <w:unhideWhenUsed/>
+    <w:rsid w:val="00351C7C"/>
+    <w:pPr>
+      <w:spacing w:after="100"/>
+      <w:ind w:left="440"/>
+    </w:pPr>
+  </w:style>
+  <w:style w:type="paragraph" w:styleId="TOC1">
+    <w:name w:val="toc 1"/>
+    <w:basedOn w:val="Normal"/>
+    <w:next w:val="Normal"/>
+    <w:autoRedefine/>
+    <w:uiPriority w:val="39"/>
+    <w:unhideWhenUsed/>
+    <w:rsid w:val="00351C7C"/>
+    <w:pPr>
+      <w:spacing w:after="100"/>
+    </w:pPr>
+  </w:style>
+  <w:style w:type="paragraph" w:styleId="TOC2">
+    <w:name w:val="toc 2"/>
+    <w:basedOn w:val="Normal"/>
+    <w:next w:val="Normal"/>
+    <w:autoRedefine/>
+    <w:uiPriority w:val="39"/>
+    <w:unhideWhenUsed/>
+    <w:rsid w:val="00351C7C"/>
+    <w:pPr>
+      <w:spacing w:after="100"/>
+      <w:ind w:left="220"/>
+    </w:pPr>
   </w:style>
 </w:styles>
 </file>
@@ -4535,6 +6481,12 @@
     <w:pitch w:val="variable"/>
     <w:sig w:usb0="E0002EFF" w:usb1="C000785B" w:usb2="00000009" w:usb3="00000000" w:csb0="000001FF" w:csb1="00000000"/>
   </w:font>
+  <w:font w:name="Aptos">
+    <w:charset w:val="00"/>
+    <w:family w:val="swiss"/>
+    <w:pitch w:val="variable"/>
+    <w:sig w:usb0="20000287" w:usb1="00000003" w:usb2="00000000" w:usb3="00000000" w:csb0="0000019F" w:csb1="00000000"/>
+  </w:font>
   <w:font w:name="Courier New">
     <w:panose1 w:val="02070309020205020404"/>
     <w:charset w:val="00"/>
@@ -4548,12 +6500,6 @@
     <w:family w:val="auto"/>
     <w:pitch w:val="variable"/>
     <w:sig w:usb0="00000000" w:usb1="10000000" w:usb2="00000000" w:usb3="00000000" w:csb0="80000000" w:csb1="00000000"/>
-  </w:font>
-  <w:font w:name="Aptos">
-    <w:charset w:val="00"/>
-    <w:family w:val="swiss"/>
-    <w:pitch w:val="variable"/>
-    <w:sig w:usb0="20000287" w:usb1="00000003" w:usb2="00000000" w:usb3="00000000" w:csb0="0000019F" w:csb1="00000000"/>
   </w:font>
   <w:font w:name="Aptos Display">
     <w:charset w:val="00"/>
@@ -4602,9 +6548,20 @@
   </w:compat>
   <w:rsids>
     <w:rsidRoot w:val="006131C7"/>
+    <w:rsid w:val="001F06ED"/>
+    <w:rsid w:val="002A1DA1"/>
+    <w:rsid w:val="004E70C8"/>
     <w:rsid w:val="006131C7"/>
+    <w:rsid w:val="00817DEB"/>
     <w:rsid w:val="008801EB"/>
+    <w:rsid w:val="00890640"/>
+    <w:rsid w:val="009A5835"/>
+    <w:rsid w:val="00A27395"/>
+    <w:rsid w:val="00B739A3"/>
     <w:rsid w:val="00B963FF"/>
+    <w:rsid w:val="00C361D5"/>
+    <w:rsid w:val="00D30A51"/>
+    <w:rsid w:val="00F979AD"/>
   </w:rsids>
   <m:mathPr>
     <m:mathFont m:val="Cambria Math"/>
@@ -5396,4 +7353,16 @@
     </a:ext>
   </a:extLst>
 </a:theme>
+</file>
+
+<file path=customXml/item1.xml><?xml version="1.0" encoding="utf-8"?>
+<b:Sources xmlns:b="http://schemas.openxmlformats.org/officeDocument/2006/bibliography" xmlns="http://schemas.openxmlformats.org/officeDocument/2006/bibliography" SelectedStyle="\APASixthEditionOfficeOnline.xsl" StyleName="APA" Version="6"/>
+</file>
+
+<file path=customXml/itemProps1.xml><?xml version="1.0" encoding="utf-8"?>
+<ds:datastoreItem xmlns:ds="http://schemas.openxmlformats.org/officeDocument/2006/customXml" ds:itemID="{A1515C22-B3F2-4267-AC78-07458A63F1C6}">
+  <ds:schemaRefs>
+    <ds:schemaRef ds:uri="http://schemas.openxmlformats.org/officeDocument/2006/bibliography"/>
+  </ds:schemaRefs>
+</ds:datastoreItem>
 </file>
</xml_diff>

<commit_message>
feat: improve docx converter accuracy
</commit_message>
<xml_diff>
--- a/tests/docx_files/badly_formatted.docx
+++ b/tests/docx_files/badly_formatted.docx
@@ -1033,6 +1033,26 @@
                             <w:r>
                               <w:t>TEXT BOX 1-1</w:t>
                             </w:r>
+                            <w:r>
+                              <w:t xml:space="preserve"> with </w:t>
+                            </w:r>
+                            <w:r>
+                              <w:rPr>
+                                <w:strike/>
+                              </w:rPr>
+                              <w:t xml:space="preserve">strikethrough </w:t>
+                            </w:r>
+                            <w:r>
+                              <w:t xml:space="preserve">and a </w:t>
+                            </w:r>
+                            <w:hyperlink r:id="rId14" w:history="1">
+                              <w:r>
+                                <w:rPr>
+                                  <w:rStyle w:val="Hyperlink"/>
+                                </w:rPr>
+                                <w:t>link</w:t>
+                              </w:r>
+                            </w:hyperlink>
                           </w:p>
                         </w:txbxContent>
                       </wps:txbx>
@@ -1060,6 +1080,26 @@
                       <w:r>
                         <w:t>TEXT BOX 1-1</w:t>
                       </w:r>
+                      <w:r>
+                        <w:t xml:space="preserve"> with </w:t>
+                      </w:r>
+                      <w:r>
+                        <w:rPr>
+                          <w:strike/>
+                        </w:rPr>
+                        <w:t xml:space="preserve">strikethrough </w:t>
+                      </w:r>
+                      <w:r>
+                        <w:t xml:space="preserve">and a </w:t>
+                      </w:r>
+                      <w:hyperlink r:id="rId15" w:history="1">
+                        <w:r>
+                          <w:rPr>
+                            <w:rStyle w:val="Hyperlink"/>
+                          </w:rPr>
+                          <w:t>link</w:t>
+                        </w:r>
+                      </w:hyperlink>
                     </w:p>
                   </w:txbxContent>
                 </v:textbox>
@@ -1290,7 +1330,7 @@
       </w:r>
     </w:p>
     <w:p>
-      <w:hyperlink r:id="rId14" w:history="1">
+      <w:hyperlink r:id="rId16" w:history="1">
         <w:r>
           <w:rPr>
             <w:rStyle w:val="Hyperlink"/>
@@ -1487,7 +1527,7 @@
                               </w:rPr>
                               <w:t xml:space="preserve">Text Box 2 </w:t>
                             </w:r>
-                            <w:hyperlink r:id="rId15" w:history="1">
+                            <w:hyperlink r:id="rId17" w:history="1">
                               <w:r>
                                 <w:rPr>
                                   <w:rStyle w:val="Hyperlink"/>
@@ -1544,7 +1584,7 @@
                         </w:rPr>
                         <w:t xml:space="preserve">Text Box 2 </w:t>
                       </w:r>
-                      <w:hyperlink r:id="rId16" w:history="1">
+                      <w:hyperlink r:id="rId18" w:history="1">
                         <w:r>
                           <w:rPr>
                             <w:rStyle w:val="Hyperlink"/>
@@ -1942,7 +1982,7 @@
                 <w:rFonts w:asciiTheme="majorHAnsi" w:hAnsiTheme="majorHAnsi" w:cstheme="majorHAnsi"/>
               </w:rPr>
             </w:pPr>
-            <w:hyperlink r:id="rId17" w:history="1">
+            <w:hyperlink r:id="rId19" w:history="1">
               <w:r>
                 <w:rPr>
                   <w:rStyle w:val="Hyperlink"/>
@@ -2592,7 +2632,7 @@
                     <pic:cNvPicPr/>
                   </pic:nvPicPr>
                   <pic:blipFill>
-                    <a:blip r:embed="rId18"/>
+                    <a:blip r:embed="rId20"/>
                     <a:stretch>
                       <a:fillRect/>
                     </a:stretch>
@@ -2642,7 +2682,7 @@
                     <pic:cNvPicPr/>
                   </pic:nvPicPr>
                   <pic:blipFill>
-                    <a:blip r:embed="rId18"/>
+                    <a:blip r:embed="rId20"/>
                     <a:stretch>
                       <a:fillRect/>
                     </a:stretch>
@@ -2691,7 +2731,7 @@
             <wp:cNvGraphicFramePr/>
             <a:graphic xmlns:a="http://schemas.openxmlformats.org/drawingml/2006/main">
               <a:graphicData uri="http://schemas.openxmlformats.org/drawingml/2006/chart">
-                <c:chart xmlns:c="http://schemas.openxmlformats.org/drawingml/2006/chart" xmlns:r="http://schemas.openxmlformats.org/officeDocument/2006/relationships" r:id="rId19"/>
+                <c:chart xmlns:c="http://schemas.openxmlformats.org/drawingml/2006/chart" xmlns:r="http://schemas.openxmlformats.org/officeDocument/2006/relationships" r:id="rId21"/>
               </a:graphicData>
             </a:graphic>
           </wp:inline>
@@ -2798,12 +2838,8 @@
     </w:p>
     <w:p/>
     <w:sectPr>
-      <w:headerReference w:type="even" r:id="rId20"/>
-      <w:headerReference w:type="default" r:id="rId21"/>
-      <w:footerReference w:type="even" r:id="rId22"/>
+      <w:headerReference w:type="default" r:id="rId22"/>
       <w:footerReference w:type="default" r:id="rId23"/>
-      <w:headerReference w:type="first" r:id="rId24"/>
-      <w:footerReference w:type="first" r:id="rId25"/>
       <w:pgSz w:w="12240" w:h="15840"/>
       <w:pgMar w:top="1440" w:right="1800" w:bottom="1440" w:left="1800" w:header="720" w:footer="720" w:gutter="0"/>
       <w:cols w:space="720"/>
@@ -2931,16 +2967,6 @@
 </file>
 
 <file path=word/footer1.xml><?xml version="1.0" encoding="utf-8"?>
-<w:ftr xmlns:wpc="http://schemas.microsoft.com/office/word/2010/wordprocessingCanvas" xmlns:cx="http://schemas.microsoft.com/office/drawing/2014/chartex" xmlns:cx1="http://schemas.microsoft.com/office/drawing/2015/9/8/chartex" xmlns:cx2="http://schemas.microsoft.com/office/drawing/2015/10/21/chartex" xmlns:cx3="http://schemas.microsoft.com/office/drawing/2016/5/9/chartex" xmlns:cx4="http://schemas.microsoft.com/office/drawing/2016/5/10/chartex" xmlns:cx5="http://schemas.microsoft.com/office/drawing/2016/5/11/chartex" xmlns:cx6="http://schemas.microsoft.com/office/drawing/2016/5/12/chartex" xmlns:cx7="http://schemas.microsoft.com/office/drawing/2016/5/13/chartex" xmlns:cx8="http://schemas.microsoft.com/office/drawing/2016/5/14/chartex" xmlns:mc="http://schemas.openxmlformats.org/markup-compatibility/2006" xmlns:aink="http://schemas.microsoft.com/office/drawing/2016/ink" xmlns:am3d="http://schemas.microsoft.com/office/drawing/2017/model3d" xmlns:o="urn:schemas-microsoft-com:office:office" xmlns:oel="http://schemas.microsoft.com/office/2019/extlst" xmlns:r="http://schemas.openxmlformats.org/officeDocument/2006/relationships" xmlns:m="http://schemas.openxmlformats.org/officeDocument/2006/math" xmlns:v="urn:schemas-microsoft-com:vml" xmlns:wp14="http://schemas.microsoft.com/office/word/2010/wordprocessingDrawing" xmlns:wp="http://schemas.openxmlformats.org/drawingml/2006/wordprocessingDrawing" xmlns:w10="urn:schemas-microsoft-com:office:word" xmlns:w="http://schemas.openxmlformats.org/wordprocessingml/2006/main" xmlns:w14="http://schemas.microsoft.com/office/word/2010/wordml" xmlns:w15="http://schemas.microsoft.com/office/word/2012/wordml" xmlns:w16cex="http://schemas.microsoft.com/office/word/2018/wordml/cex" xmlns:w16cid="http://schemas.microsoft.com/office/word/2016/wordml/cid" xmlns:w16="http://schemas.microsoft.com/office/word/2018/wordml" xmlns:w16du="http://schemas.microsoft.com/office/word/2023/wordml/word16du" xmlns:w16sdtdh="http://schemas.microsoft.com/office/word/2020/wordml/sdtdatahash" xmlns:w16sdtfl="http://schemas.microsoft.com/office/word/2024/wordml/sdtformatlock" xmlns:w16se="http://schemas.microsoft.com/office/word/2015/wordml/symex" xmlns:wpg="http://schemas.microsoft.com/office/word/2010/wordprocessingGroup" xmlns:wpi="http://schemas.microsoft.com/office/word/2010/wordprocessingInk" xmlns:wne="http://schemas.microsoft.com/office/word/2006/wordml" xmlns:wps="http://schemas.microsoft.com/office/word/2010/wordprocessingShape" mc:Ignorable="w14 w15 w16se w16cid w16 w16cex w16sdtdh w16sdtfl w16du wp14">
-  <w:p>
-    <w:pPr>
-      <w:pStyle w:val="Footer"/>
-    </w:pPr>
-  </w:p>
-</w:ftr>
-</file>
-
-<file path=word/footer2.xml><?xml version="1.0" encoding="utf-8"?>
 <w:ftr xmlns:wpc="http://schemas.microsoft.com/office/word/2010/wordprocessingCanvas" xmlns:cx="http://schemas.microsoft.com/office/drawing/2014/chartex" xmlns:cx1="http://schemas.microsoft.com/office/drawing/2015/9/8/chartex" xmlns:cx2="http://schemas.microsoft.com/office/drawing/2015/10/21/chartex" xmlns:cx3="http://schemas.microsoft.com/office/drawing/2016/5/9/chartex" xmlns:cx4="http://schemas.microsoft.com/office/drawing/2016/5/10/chartex" xmlns:cx5="http://schemas.microsoft.com/office/drawing/2016/5/11/chartex" xmlns:cx6="http://schemas.microsoft.com/office/drawing/2016/5/12/chartex" xmlns:cx7="http://schemas.microsoft.com/office/drawing/2016/5/13/chartex" xmlns:cx8="http://schemas.microsoft.com/office/drawing/2016/5/14/chartex" xmlns:mc="http://schemas.openxmlformats.org/markup-compatibility/2006" xmlns:aink="http://schemas.microsoft.com/office/drawing/2016/ink" xmlns:am3d="http://schemas.microsoft.com/office/drawing/2017/model3d" xmlns:o="urn:schemas-microsoft-com:office:office" xmlns:oel="http://schemas.microsoft.com/office/2019/extlst" xmlns:r="http://schemas.openxmlformats.org/officeDocument/2006/relationships" xmlns:m="http://schemas.openxmlformats.org/officeDocument/2006/math" xmlns:v="urn:schemas-microsoft-com:vml" xmlns:wp14="http://schemas.microsoft.com/office/word/2010/wordprocessingDrawing" xmlns:wp="http://schemas.openxmlformats.org/drawingml/2006/wordprocessingDrawing" xmlns:w10="urn:schemas-microsoft-com:office:word" xmlns:w="http://schemas.openxmlformats.org/wordprocessingml/2006/main" xmlns:w14="http://schemas.microsoft.com/office/word/2010/wordml" xmlns:w15="http://schemas.microsoft.com/office/word/2012/wordml" xmlns:w16cex="http://schemas.microsoft.com/office/word/2018/wordml/cex" xmlns:w16cid="http://schemas.microsoft.com/office/word/2016/wordml/cid" xmlns:w16="http://schemas.microsoft.com/office/word/2018/wordml" xmlns:w16du="http://schemas.microsoft.com/office/word/2023/wordml/word16du" xmlns:w16sdtdh="http://schemas.microsoft.com/office/word/2020/wordml/sdtdatahash" xmlns:w16sdtfl="http://schemas.microsoft.com/office/word/2024/wordml/sdtformatlock" xmlns:w16se="http://schemas.microsoft.com/office/word/2015/wordml/symex" xmlns:wpg="http://schemas.microsoft.com/office/word/2010/wordprocessingGroup" xmlns:wpi="http://schemas.microsoft.com/office/word/2010/wordprocessingInk" xmlns:wne="http://schemas.microsoft.com/office/word/2006/wordml" xmlns:wps="http://schemas.microsoft.com/office/word/2010/wordprocessingShape" mc:Ignorable="w14 w15 w16se w16cid w16 w16cex w16sdtdh w16sdtfl w16du wp14">
   <w:p>
     <w:pPr>
@@ -3155,16 +3181,6 @@
 </w:ftr>
 </file>
 
-<file path=word/footer3.xml><?xml version="1.0" encoding="utf-8"?>
-<w:ftr xmlns:wpc="http://schemas.microsoft.com/office/word/2010/wordprocessingCanvas" xmlns:cx="http://schemas.microsoft.com/office/drawing/2014/chartex" xmlns:cx1="http://schemas.microsoft.com/office/drawing/2015/9/8/chartex" xmlns:cx2="http://schemas.microsoft.com/office/drawing/2015/10/21/chartex" xmlns:cx3="http://schemas.microsoft.com/office/drawing/2016/5/9/chartex" xmlns:cx4="http://schemas.microsoft.com/office/drawing/2016/5/10/chartex" xmlns:cx5="http://schemas.microsoft.com/office/drawing/2016/5/11/chartex" xmlns:cx6="http://schemas.microsoft.com/office/drawing/2016/5/12/chartex" xmlns:cx7="http://schemas.microsoft.com/office/drawing/2016/5/13/chartex" xmlns:cx8="http://schemas.microsoft.com/office/drawing/2016/5/14/chartex" xmlns:mc="http://schemas.openxmlformats.org/markup-compatibility/2006" xmlns:aink="http://schemas.microsoft.com/office/drawing/2016/ink" xmlns:am3d="http://schemas.microsoft.com/office/drawing/2017/model3d" xmlns:o="urn:schemas-microsoft-com:office:office" xmlns:oel="http://schemas.microsoft.com/office/2019/extlst" xmlns:r="http://schemas.openxmlformats.org/officeDocument/2006/relationships" xmlns:m="http://schemas.openxmlformats.org/officeDocument/2006/math" xmlns:v="urn:schemas-microsoft-com:vml" xmlns:wp14="http://schemas.microsoft.com/office/word/2010/wordprocessingDrawing" xmlns:wp="http://schemas.openxmlformats.org/drawingml/2006/wordprocessingDrawing" xmlns:w10="urn:schemas-microsoft-com:office:word" xmlns:w="http://schemas.openxmlformats.org/wordprocessingml/2006/main" xmlns:w14="http://schemas.microsoft.com/office/word/2010/wordml" xmlns:w15="http://schemas.microsoft.com/office/word/2012/wordml" xmlns:w16cex="http://schemas.microsoft.com/office/word/2018/wordml/cex" xmlns:w16cid="http://schemas.microsoft.com/office/word/2016/wordml/cid" xmlns:w16="http://schemas.microsoft.com/office/word/2018/wordml" xmlns:w16du="http://schemas.microsoft.com/office/word/2023/wordml/word16du" xmlns:w16sdtdh="http://schemas.microsoft.com/office/word/2020/wordml/sdtdatahash" xmlns:w16sdtfl="http://schemas.microsoft.com/office/word/2024/wordml/sdtformatlock" xmlns:w16se="http://schemas.microsoft.com/office/word/2015/wordml/symex" xmlns:wpg="http://schemas.microsoft.com/office/word/2010/wordprocessingGroup" xmlns:wpi="http://schemas.microsoft.com/office/word/2010/wordprocessingInk" xmlns:wne="http://schemas.microsoft.com/office/word/2006/wordml" xmlns:wps="http://schemas.microsoft.com/office/word/2010/wordprocessingShape" mc:Ignorable="w14 w15 w16se w16cid w16 w16cex w16sdtdh w16sdtfl w16du wp14">
-  <w:p>
-    <w:pPr>
-      <w:pStyle w:val="Footer"/>
-    </w:pPr>
-  </w:p>
-</w:ftr>
-</file>
-
 <file path=word/footnotes.xml><?xml version="1.0" encoding="utf-8"?>
 <w:footnotes xmlns:wpc="http://schemas.microsoft.com/office/word/2010/wordprocessingCanvas" xmlns:cx="http://schemas.microsoft.com/office/drawing/2014/chartex" xmlns:cx1="http://schemas.microsoft.com/office/drawing/2015/9/8/chartex" xmlns:cx2="http://schemas.microsoft.com/office/drawing/2015/10/21/chartex" xmlns:cx3="http://schemas.microsoft.com/office/drawing/2016/5/9/chartex" xmlns:cx4="http://schemas.microsoft.com/office/drawing/2016/5/10/chartex" xmlns:cx5="http://schemas.microsoft.com/office/drawing/2016/5/11/chartex" xmlns:cx6="http://schemas.microsoft.com/office/drawing/2016/5/12/chartex" xmlns:cx7="http://schemas.microsoft.com/office/drawing/2016/5/13/chartex" xmlns:cx8="http://schemas.microsoft.com/office/drawing/2016/5/14/chartex" xmlns:mc="http://schemas.openxmlformats.org/markup-compatibility/2006" xmlns:aink="http://schemas.microsoft.com/office/drawing/2016/ink" xmlns:am3d="http://schemas.microsoft.com/office/drawing/2017/model3d" xmlns:o="urn:schemas-microsoft-com:office:office" xmlns:oel="http://schemas.microsoft.com/office/2019/extlst" xmlns:r="http://schemas.openxmlformats.org/officeDocument/2006/relationships" xmlns:m="http://schemas.openxmlformats.org/officeDocument/2006/math" xmlns:v="urn:schemas-microsoft-com:vml" xmlns:wp14="http://schemas.microsoft.com/office/word/2010/wordprocessingDrawing" xmlns:wp="http://schemas.openxmlformats.org/drawingml/2006/wordprocessingDrawing" xmlns:w10="urn:schemas-microsoft-com:office:word" xmlns:w="http://schemas.openxmlformats.org/wordprocessingml/2006/main" xmlns:w14="http://schemas.microsoft.com/office/word/2010/wordml" xmlns:w15="http://schemas.microsoft.com/office/word/2012/wordml" xmlns:w16cex="http://schemas.microsoft.com/office/word/2018/wordml/cex" xmlns:w16cid="http://schemas.microsoft.com/office/word/2016/wordml/cid" xmlns:w16="http://schemas.microsoft.com/office/word/2018/wordml" xmlns:w16du="http://schemas.microsoft.com/office/word/2023/wordml/word16du" xmlns:w16sdtdh="http://schemas.microsoft.com/office/word/2020/wordml/sdtdatahash" xmlns:w16sdtfl="http://schemas.microsoft.com/office/word/2024/wordml/sdtformatlock" xmlns:w16se="http://schemas.microsoft.com/office/word/2015/wordml/symex" xmlns:wpg="http://schemas.microsoft.com/office/word/2010/wordprocessingGroup" xmlns:wpi="http://schemas.microsoft.com/office/word/2010/wordprocessingInk" xmlns:wne="http://schemas.microsoft.com/office/word/2006/wordml" xmlns:wps="http://schemas.microsoft.com/office/word/2010/wordprocessingShape" mc:Ignorable="w14 w15 w16se w16cid w16 w16cex w16sdtdh w16sdtfl w16du wp14">
   <w:footnote w:type="separator" w:id="-1">
@@ -3207,16 +3223,6 @@
 </file>
 
 <file path=word/header1.xml><?xml version="1.0" encoding="utf-8"?>
-<w:hdr xmlns:wpc="http://schemas.microsoft.com/office/word/2010/wordprocessingCanvas" xmlns:cx="http://schemas.microsoft.com/office/drawing/2014/chartex" xmlns:cx1="http://schemas.microsoft.com/office/drawing/2015/9/8/chartex" xmlns:cx2="http://schemas.microsoft.com/office/drawing/2015/10/21/chartex" xmlns:cx3="http://schemas.microsoft.com/office/drawing/2016/5/9/chartex" xmlns:cx4="http://schemas.microsoft.com/office/drawing/2016/5/10/chartex" xmlns:cx5="http://schemas.microsoft.com/office/drawing/2016/5/11/chartex" xmlns:cx6="http://schemas.microsoft.com/office/drawing/2016/5/12/chartex" xmlns:cx7="http://schemas.microsoft.com/office/drawing/2016/5/13/chartex" xmlns:cx8="http://schemas.microsoft.com/office/drawing/2016/5/14/chartex" xmlns:mc="http://schemas.openxmlformats.org/markup-compatibility/2006" xmlns:aink="http://schemas.microsoft.com/office/drawing/2016/ink" xmlns:am3d="http://schemas.microsoft.com/office/drawing/2017/model3d" xmlns:o="urn:schemas-microsoft-com:office:office" xmlns:oel="http://schemas.microsoft.com/office/2019/extlst" xmlns:r="http://schemas.openxmlformats.org/officeDocument/2006/relationships" xmlns:m="http://schemas.openxmlformats.org/officeDocument/2006/math" xmlns:v="urn:schemas-microsoft-com:vml" xmlns:wp14="http://schemas.microsoft.com/office/word/2010/wordprocessingDrawing" xmlns:wp="http://schemas.openxmlformats.org/drawingml/2006/wordprocessingDrawing" xmlns:w10="urn:schemas-microsoft-com:office:word" xmlns:w="http://schemas.openxmlformats.org/wordprocessingml/2006/main" xmlns:w14="http://schemas.microsoft.com/office/word/2010/wordml" xmlns:w15="http://schemas.microsoft.com/office/word/2012/wordml" xmlns:w16cex="http://schemas.microsoft.com/office/word/2018/wordml/cex" xmlns:w16cid="http://schemas.microsoft.com/office/word/2016/wordml/cid" xmlns:w16="http://schemas.microsoft.com/office/word/2018/wordml" xmlns:w16du="http://schemas.microsoft.com/office/word/2023/wordml/word16du" xmlns:w16sdtdh="http://schemas.microsoft.com/office/word/2020/wordml/sdtdatahash" xmlns:w16sdtfl="http://schemas.microsoft.com/office/word/2024/wordml/sdtformatlock" xmlns:w16se="http://schemas.microsoft.com/office/word/2015/wordml/symex" xmlns:wpg="http://schemas.microsoft.com/office/word/2010/wordprocessingGroup" xmlns:wpi="http://schemas.microsoft.com/office/word/2010/wordprocessingInk" xmlns:wne="http://schemas.microsoft.com/office/word/2006/wordml" xmlns:wps="http://schemas.microsoft.com/office/word/2010/wordprocessingShape" mc:Ignorable="w14 w15 w16se w16cid w16 w16cex w16sdtdh w16sdtfl w16du wp14">
-  <w:p>
-    <w:pPr>
-      <w:pStyle w:val="Header"/>
-    </w:pPr>
-  </w:p>
-</w:hdr>
-</file>
-
-<file path=word/header2.xml><?xml version="1.0" encoding="utf-8"?>
 <w:hdr xmlns:wpc="http://schemas.microsoft.com/office/word/2010/wordprocessingCanvas" xmlns:cx="http://schemas.microsoft.com/office/drawing/2014/chartex" xmlns:cx1="http://schemas.microsoft.com/office/drawing/2015/9/8/chartex" xmlns:cx2="http://schemas.microsoft.com/office/drawing/2015/10/21/chartex" xmlns:cx3="http://schemas.microsoft.com/office/drawing/2016/5/9/chartex" xmlns:cx4="http://schemas.microsoft.com/office/drawing/2016/5/10/chartex" xmlns:cx5="http://schemas.microsoft.com/office/drawing/2016/5/11/chartex" xmlns:cx6="http://schemas.microsoft.com/office/drawing/2016/5/12/chartex" xmlns:cx7="http://schemas.microsoft.com/office/drawing/2016/5/13/chartex" xmlns:cx8="http://schemas.microsoft.com/office/drawing/2016/5/14/chartex" xmlns:mc="http://schemas.openxmlformats.org/markup-compatibility/2006" xmlns:aink="http://schemas.microsoft.com/office/drawing/2016/ink" xmlns:am3d="http://schemas.microsoft.com/office/drawing/2017/model3d" xmlns:o="urn:schemas-microsoft-com:office:office" xmlns:oel="http://schemas.microsoft.com/office/2019/extlst" xmlns:r="http://schemas.openxmlformats.org/officeDocument/2006/relationships" xmlns:m="http://schemas.openxmlformats.org/officeDocument/2006/math" xmlns:v="urn:schemas-microsoft-com:vml" xmlns:wp14="http://schemas.microsoft.com/office/word/2010/wordprocessingDrawing" xmlns:wp="http://schemas.openxmlformats.org/drawingml/2006/wordprocessingDrawing" xmlns:w10="urn:schemas-microsoft-com:office:word" xmlns:w="http://schemas.openxmlformats.org/wordprocessingml/2006/main" xmlns:w14="http://schemas.microsoft.com/office/word/2010/wordml" xmlns:w15="http://schemas.microsoft.com/office/word/2012/wordml" xmlns:w16cex="http://schemas.microsoft.com/office/word/2018/wordml/cex" xmlns:w16cid="http://schemas.microsoft.com/office/word/2016/wordml/cid" xmlns:w16="http://schemas.microsoft.com/office/word/2018/wordml" xmlns:w16du="http://schemas.microsoft.com/office/word/2023/wordml/word16du" xmlns:w16sdtdh="http://schemas.microsoft.com/office/word/2020/wordml/sdtdatahash" xmlns:w16sdtfl="http://schemas.microsoft.com/office/word/2024/wordml/sdtformatlock" xmlns:w16se="http://schemas.microsoft.com/office/word/2015/wordml/symex" xmlns:wpg="http://schemas.microsoft.com/office/word/2010/wordprocessingGroup" xmlns:wpi="http://schemas.microsoft.com/office/word/2010/wordprocessingInk" xmlns:wne="http://schemas.microsoft.com/office/word/2006/wordml" xmlns:wps="http://schemas.microsoft.com/office/word/2010/wordprocessingShape" mc:Ignorable="w14 w15 w16se w16cid w16 w16cex w16sdtdh w16sdtfl w16du wp14">
   <w:p>
     <w:pPr>
@@ -3299,16 +3305,6 @@
         </wp:inline>
       </w:drawing>
     </w:r>
-  </w:p>
-</w:hdr>
-</file>
-
-<file path=word/header3.xml><?xml version="1.0" encoding="utf-8"?>
-<w:hdr xmlns:wpc="http://schemas.microsoft.com/office/word/2010/wordprocessingCanvas" xmlns:cx="http://schemas.microsoft.com/office/drawing/2014/chartex" xmlns:cx1="http://schemas.microsoft.com/office/drawing/2015/9/8/chartex" xmlns:cx2="http://schemas.microsoft.com/office/drawing/2015/10/21/chartex" xmlns:cx3="http://schemas.microsoft.com/office/drawing/2016/5/9/chartex" xmlns:cx4="http://schemas.microsoft.com/office/drawing/2016/5/10/chartex" xmlns:cx5="http://schemas.microsoft.com/office/drawing/2016/5/11/chartex" xmlns:cx6="http://schemas.microsoft.com/office/drawing/2016/5/12/chartex" xmlns:cx7="http://schemas.microsoft.com/office/drawing/2016/5/13/chartex" xmlns:cx8="http://schemas.microsoft.com/office/drawing/2016/5/14/chartex" xmlns:mc="http://schemas.openxmlformats.org/markup-compatibility/2006" xmlns:aink="http://schemas.microsoft.com/office/drawing/2016/ink" xmlns:am3d="http://schemas.microsoft.com/office/drawing/2017/model3d" xmlns:o="urn:schemas-microsoft-com:office:office" xmlns:oel="http://schemas.microsoft.com/office/2019/extlst" xmlns:r="http://schemas.openxmlformats.org/officeDocument/2006/relationships" xmlns:m="http://schemas.openxmlformats.org/officeDocument/2006/math" xmlns:v="urn:schemas-microsoft-com:vml" xmlns:wp14="http://schemas.microsoft.com/office/word/2010/wordprocessingDrawing" xmlns:wp="http://schemas.openxmlformats.org/drawingml/2006/wordprocessingDrawing" xmlns:w10="urn:schemas-microsoft-com:office:word" xmlns:w="http://schemas.openxmlformats.org/wordprocessingml/2006/main" xmlns:w14="http://schemas.microsoft.com/office/word/2010/wordml" xmlns:w15="http://schemas.microsoft.com/office/word/2012/wordml" xmlns:w16cex="http://schemas.microsoft.com/office/word/2018/wordml/cex" xmlns:w16cid="http://schemas.microsoft.com/office/word/2016/wordml/cid" xmlns:w16="http://schemas.microsoft.com/office/word/2018/wordml" xmlns:w16du="http://schemas.microsoft.com/office/word/2023/wordml/word16du" xmlns:w16sdtdh="http://schemas.microsoft.com/office/word/2020/wordml/sdtdatahash" xmlns:w16sdtfl="http://schemas.microsoft.com/office/word/2024/wordml/sdtformatlock" xmlns:w16se="http://schemas.microsoft.com/office/word/2015/wordml/symex" xmlns:wpg="http://schemas.microsoft.com/office/word/2010/wordprocessingGroup" xmlns:wpi="http://schemas.microsoft.com/office/word/2010/wordprocessingInk" xmlns:wne="http://schemas.microsoft.com/office/word/2006/wordml" xmlns:wps="http://schemas.microsoft.com/office/word/2010/wordprocessingShape" mc:Ignorable="w14 w15 w16se w16cid w16 w16cex w16sdtdh w16sdtfl w16du wp14">
-  <w:p>
-    <w:pPr>
-      <w:pStyle w:val="Header"/>
-    </w:pPr>
   </w:p>
 </w:hdr>
 </file>
@@ -6555,8 +6551,10 @@
     <w:rsid w:val="00817DEB"/>
     <w:rsid w:val="008801EB"/>
     <w:rsid w:val="00890640"/>
+    <w:rsid w:val="009425B6"/>
     <w:rsid w:val="009A5835"/>
     <w:rsid w:val="00A27395"/>
+    <w:rsid w:val="00B45C9C"/>
     <w:rsid w:val="00B739A3"/>
     <w:rsid w:val="00B963FF"/>
     <w:rsid w:val="00C361D5"/>

</xml_diff>